<commit_message>
Desenvolvimento do projeto 11.06
</commit_message>
<xml_diff>
--- a/LIMA/Documentacao_LIMA.docx
+++ b/LIMA/Documentacao_LIMA.docx
@@ -293,19 +293,7 @@
                 <w:noProof/>
               </w:rPr>
               <w:lastRenderedPageBreak/>
-              <w:t xml:space="preserve">                              Document</w:t>
-            </w:r>
-            <w:r>
-              <w:rPr>
-                <w:noProof/>
-              </w:rPr>
-              <w:t>ação</w:t>
-            </w:r>
-            <w:r>
-              <w:rPr>
-                <w:noProof/>
-              </w:rPr>
-              <w:t xml:space="preserve"> LIMA</w:t>
+              <w:t xml:space="preserve">                              Documentação LIMA</w:t>
             </w:r>
           </w:p>
         </w:tc>
@@ -669,21 +657,7 @@
           <w:sz w:val="24"/>
           <w:szCs w:val="24"/>
         </w:rPr>
-        <w:t xml:space="preserve">O </w:t>
-      </w:r>
-      <w:r>
-        <w:rPr>
-          <w:sz w:val="24"/>
-          <w:szCs w:val="24"/>
-        </w:rPr>
-        <w:t xml:space="preserve">principal objetivo </w:t>
-      </w:r>
-      <w:r>
-        <w:rPr>
-          <w:sz w:val="24"/>
-          <w:szCs w:val="24"/>
-        </w:rPr>
-        <w:t xml:space="preserve">da </w:t>
+        <w:t xml:space="preserve">O principal objetivo da </w:t>
       </w:r>
       <w:proofErr w:type="spellStart"/>
       <w:r>
@@ -701,28 +675,7 @@
           <w:sz w:val="24"/>
           <w:szCs w:val="24"/>
         </w:rPr>
-        <w:t xml:space="preserve"> </w:t>
-      </w:r>
-      <w:r>
-        <w:rPr>
-          <w:sz w:val="24"/>
-          <w:szCs w:val="24"/>
-        </w:rPr>
-        <w:t>é proporcionar uma experiência de compra fácil, rápida</w:t>
-      </w:r>
-      <w:r>
-        <w:rPr>
-          <w:sz w:val="24"/>
-          <w:szCs w:val="24"/>
-        </w:rPr>
-        <w:t xml:space="preserve">, segura e </w:t>
-      </w:r>
-      <w:r>
-        <w:rPr>
-          <w:sz w:val="24"/>
-          <w:szCs w:val="24"/>
-        </w:rPr>
-        <w:t>eficiente, permitindo a visualização clara dos produtos e de suas especificações, sempre prezando pela qualidade e praticidade.</w:t>
+        <w:t xml:space="preserve"> é proporcionar uma experiência de compra fácil, rápida, segura e eficiente, permitindo a visualização clara dos produtos e de suas especificações, sempre prezando pela qualidade e praticidade.</w:t>
       </w:r>
     </w:p>
     <w:p>
@@ -2140,509 +2093,57 @@
           <w:rFonts w:asciiTheme="minorHAnsi" w:hAnsiTheme="minorHAnsi" w:cstheme="minorHAnsi"/>
           <w:b/>
           <w:bCs/>
+          <w:sz w:val="32"/>
+          <w:szCs w:val="32"/>
+        </w:rPr>
+      </w:pPr>
+      <w:r>
+        <w:rPr>
+          <w:rFonts w:asciiTheme="minorHAnsi" w:hAnsiTheme="minorHAnsi" w:cstheme="minorHAnsi"/>
+          <w:b/>
+          <w:bCs/>
+          <w:sz w:val="32"/>
+          <w:szCs w:val="32"/>
+        </w:rPr>
+        <w:t xml:space="preserve">Descrição da identidade visual do projeto – </w:t>
+      </w:r>
+      <w:r>
+        <w:rPr>
+          <w:rFonts w:asciiTheme="minorHAnsi" w:hAnsiTheme="minorHAnsi" w:cstheme="minorHAnsi"/>
+          <w:b/>
+          <w:bCs/>
+          <w:sz w:val="32"/>
+          <w:szCs w:val="32"/>
+        </w:rPr>
+        <w:t>Logo e Cores</w:t>
+      </w:r>
+    </w:p>
+    <w:p/>
+    <w:p>
+      <w:pPr>
+        <w:jc w:val="both"/>
+        <w:rPr>
+          <w:b/>
+          <w:bCs/>
+          <w:color w:val="1F4E79" w:themeColor="accent5" w:themeShade="80"/>
           <w:sz w:val="28"/>
           <w:szCs w:val="28"/>
         </w:rPr>
       </w:pPr>
       <w:r>
         <w:rPr>
-          <w:rFonts w:asciiTheme="minorHAnsi" w:hAnsiTheme="minorHAnsi" w:cstheme="minorHAnsi"/>
-          <w:b/>
-          <w:bCs/>
+          <w:b/>
+          <w:bCs/>
+          <w:color w:val="1F4E79" w:themeColor="accent5" w:themeShade="80"/>
           <w:sz w:val="28"/>
           <w:szCs w:val="28"/>
         </w:rPr>
-        <w:t>Descrição da identidade visual do projeto – Cores e Logo</w:t>
-      </w:r>
-    </w:p>
-    <w:p>
-      <w:pPr>
-        <w:jc w:val="both"/>
-        <w:rPr>
-          <w:sz w:val="24"/>
-          <w:szCs w:val="24"/>
-        </w:rPr>
-      </w:pPr>
-      <w:r>
-        <w:rPr>
-          <w:sz w:val="24"/>
-          <w:szCs w:val="24"/>
-        </w:rPr>
-        <w:t xml:space="preserve">A paleta de cores das </w:t>
-      </w:r>
-      <w:r>
-        <w:rPr>
-          <w:sz w:val="24"/>
-          <w:szCs w:val="24"/>
-        </w:rPr>
-        <w:t>plataformas</w:t>
-      </w:r>
-      <w:r>
-        <w:rPr>
-          <w:sz w:val="24"/>
-          <w:szCs w:val="24"/>
-        </w:rPr>
-        <w:t xml:space="preserve"> do usuário e do administrador foi baseada em dois tons de </w:t>
-      </w:r>
-      <w:r>
-        <w:rPr>
-          <w:sz w:val="24"/>
-          <w:szCs w:val="24"/>
-        </w:rPr>
-        <w:t>roxo</w:t>
-      </w:r>
-      <w:r>
-        <w:rPr>
-          <w:sz w:val="24"/>
-          <w:szCs w:val="24"/>
-        </w:rPr>
-        <w:t xml:space="preserve">, além da cor branca. O branco foi utilizado nas fontes para </w:t>
-      </w:r>
-      <w:r>
-        <w:rPr>
-          <w:sz w:val="24"/>
-          <w:szCs w:val="24"/>
-        </w:rPr>
-        <w:t>facilitar a leitura e garantir a legibilidade</w:t>
-      </w:r>
-      <w:r>
-        <w:rPr>
-          <w:sz w:val="24"/>
-          <w:szCs w:val="24"/>
-        </w:rPr>
-        <w:t xml:space="preserve">. O tom mais </w:t>
-      </w:r>
-      <w:r>
-        <w:rPr>
-          <w:sz w:val="24"/>
-          <w:szCs w:val="24"/>
-        </w:rPr>
-        <w:t>escuro</w:t>
-      </w:r>
-      <w:r>
-        <w:rPr>
-          <w:sz w:val="24"/>
-          <w:szCs w:val="24"/>
-        </w:rPr>
-        <w:t xml:space="preserve"> d</w:t>
-      </w:r>
-      <w:r>
-        <w:rPr>
-          <w:sz w:val="24"/>
-          <w:szCs w:val="24"/>
-        </w:rPr>
-        <w:t xml:space="preserve">o roxo </w:t>
-      </w:r>
-      <w:r>
-        <w:rPr>
-          <w:sz w:val="24"/>
-          <w:szCs w:val="24"/>
-        </w:rPr>
-        <w:t xml:space="preserve">foi aplicado em alguns ícones, enquanto o tom mais </w:t>
-      </w:r>
-      <w:r>
-        <w:rPr>
-          <w:sz w:val="24"/>
-          <w:szCs w:val="24"/>
-        </w:rPr>
-        <w:t>claro</w:t>
-      </w:r>
-      <w:r>
-        <w:rPr>
-          <w:sz w:val="24"/>
-          <w:szCs w:val="24"/>
-        </w:rPr>
-        <w:t xml:space="preserve"> foi utilizado como cor principal nas barras de navegação </w:t>
-      </w:r>
-      <w:r>
-        <w:rPr>
-          <w:sz w:val="24"/>
-          <w:szCs w:val="24"/>
-        </w:rPr>
-        <w:t>da interface do usuário, enquanto a cor principal da aplicação do administrador foi o tom de roxo mais escuro, sendo o roxo claro aplicado para ícones e detalhes</w:t>
-      </w:r>
-      <w:r>
-        <w:rPr>
-          <w:sz w:val="24"/>
-          <w:szCs w:val="24"/>
-        </w:rPr>
-        <w:t>.</w:t>
-      </w:r>
-    </w:p>
-    <w:p>
-      <w:pPr>
-        <w:jc w:val="both"/>
-        <w:rPr>
-          <w:sz w:val="24"/>
-          <w:szCs w:val="24"/>
-        </w:rPr>
-      </w:pPr>
-      <w:r>
-        <w:rPr>
-          <w:b/>
-          <w:bCs/>
-          <w:color w:val="1F4E79" w:themeColor="accent5" w:themeShade="80"/>
-          <w:sz w:val="24"/>
-          <w:szCs w:val="24"/>
-        </w:rPr>
-        <w:t>Paleta de cores - Usuário</w:t>
-      </w:r>
-    </w:p>
-    <w:p>
-      <w:pPr>
-        <w:jc w:val="both"/>
-        <w:rPr>
-          <w:sz w:val="24"/>
-          <w:szCs w:val="24"/>
-        </w:rPr>
-      </w:pPr>
-      <w:r>
-        <w:rPr>
-          <w:b/>
-          <w:bCs/>
-          <w:sz w:val="24"/>
-          <w:szCs w:val="24"/>
-        </w:rPr>
-        <w:t>Cor primária:</w:t>
-      </w:r>
-      <w:r>
-        <w:rPr>
-          <w:sz w:val="24"/>
-          <w:szCs w:val="24"/>
-        </w:rPr>
-        <w:t xml:space="preserve"> </w:t>
-      </w:r>
-      <w:r>
-        <w:rPr>
-          <w:sz w:val="24"/>
-          <w:szCs w:val="24"/>
-        </w:rPr>
-        <w:t>Roxo</w:t>
-      </w:r>
-      <w:r>
-        <w:rPr>
-          <w:sz w:val="24"/>
-          <w:szCs w:val="24"/>
-        </w:rPr>
-        <w:t xml:space="preserve"> </w:t>
-      </w:r>
-      <w:r>
-        <w:rPr>
-          <w:sz w:val="24"/>
-          <w:szCs w:val="24"/>
-        </w:rPr>
-        <w:t>claro</w:t>
-      </w:r>
-      <w:r>
-        <w:rPr>
-          <w:sz w:val="24"/>
-          <w:szCs w:val="24"/>
-        </w:rPr>
-        <w:t xml:space="preserve"> (</w:t>
-      </w:r>
-      <w:r>
-        <w:rPr>
-          <w:sz w:val="24"/>
-          <w:szCs w:val="24"/>
-        </w:rPr>
-        <w:t>#92488f</w:t>
-      </w:r>
-      <w:r>
-        <w:rPr>
-          <w:sz w:val="24"/>
-          <w:szCs w:val="24"/>
-        </w:rPr>
-        <w:t>) — usado em barras de navegação, fundo de menus, elementos principais da interface.</w:t>
-      </w:r>
-    </w:p>
-    <w:p>
-      <w:pPr>
-        <w:jc w:val="both"/>
-        <w:rPr>
-          <w:sz w:val="24"/>
-          <w:szCs w:val="24"/>
-        </w:rPr>
-      </w:pPr>
-      <w:r>
-        <w:rPr>
-          <w:b/>
-          <w:bCs/>
-          <w:sz w:val="24"/>
-          <w:szCs w:val="24"/>
-        </w:rPr>
-        <w:t>Cor secundária:</w:t>
-      </w:r>
-      <w:r>
-        <w:rPr>
-          <w:sz w:val="24"/>
-          <w:szCs w:val="24"/>
-        </w:rPr>
-        <w:t xml:space="preserve"> </w:t>
-      </w:r>
-      <w:r>
-        <w:rPr>
-          <w:sz w:val="24"/>
-          <w:szCs w:val="24"/>
-        </w:rPr>
-        <w:t>Roxo</w:t>
-      </w:r>
-      <w:r>
-        <w:rPr>
-          <w:sz w:val="24"/>
-          <w:szCs w:val="24"/>
-        </w:rPr>
-        <w:t xml:space="preserve"> </w:t>
-      </w:r>
-      <w:r>
-        <w:rPr>
-          <w:sz w:val="24"/>
-          <w:szCs w:val="24"/>
-        </w:rPr>
-        <w:t>escuro</w:t>
-      </w:r>
-      <w:r>
-        <w:rPr>
-          <w:sz w:val="24"/>
-          <w:szCs w:val="24"/>
-        </w:rPr>
-        <w:t xml:space="preserve"> </w:t>
-      </w:r>
-      <w:r>
-        <w:rPr>
-          <w:sz w:val="24"/>
-          <w:szCs w:val="24"/>
-        </w:rPr>
-        <w:t>(</w:t>
-      </w:r>
-      <w:r>
-        <w:rPr>
-          <w:sz w:val="24"/>
-          <w:szCs w:val="24"/>
-        </w:rPr>
-        <w:t>#</w:t>
-      </w:r>
-      <w:r>
-        <w:rPr>
-          <w:sz w:val="24"/>
-          <w:szCs w:val="24"/>
-        </w:rPr>
-        <w:t>30072f)</w:t>
-      </w:r>
-      <w:r>
-        <w:rPr>
-          <w:sz w:val="24"/>
-          <w:szCs w:val="24"/>
-        </w:rPr>
-        <w:t xml:space="preserve"> </w:t>
-      </w:r>
-      <w:r>
-        <w:rPr>
-          <w:sz w:val="24"/>
-          <w:szCs w:val="24"/>
-        </w:rPr>
-        <w:t>/ laranja (#</w:t>
-      </w:r>
-      <w:r>
-        <w:rPr>
-          <w:sz w:val="24"/>
-          <w:szCs w:val="24"/>
-        </w:rPr>
-        <w:t>e87d0b</w:t>
-      </w:r>
-      <w:r>
-        <w:rPr>
-          <w:sz w:val="24"/>
-          <w:szCs w:val="24"/>
-        </w:rPr>
-        <w:t>) — usado em botões, ícones</w:t>
-      </w:r>
-      <w:r>
-        <w:rPr>
-          <w:sz w:val="24"/>
-          <w:szCs w:val="24"/>
-        </w:rPr>
-        <w:t xml:space="preserve">, </w:t>
-      </w:r>
-      <w:r>
-        <w:rPr>
-          <w:sz w:val="24"/>
-          <w:szCs w:val="24"/>
-        </w:rPr>
-        <w:t>elementos de destaque</w:t>
-      </w:r>
-      <w:r>
-        <w:rPr>
-          <w:sz w:val="24"/>
-          <w:szCs w:val="24"/>
-        </w:rPr>
-        <w:t xml:space="preserve"> e cards</w:t>
-      </w:r>
-      <w:r>
-        <w:rPr>
-          <w:sz w:val="24"/>
-          <w:szCs w:val="24"/>
-        </w:rPr>
-        <w:t>, mas de maneira complementar à cor principal.</w:t>
-      </w:r>
-    </w:p>
-    <w:p>
-      <w:pPr>
-        <w:jc w:val="both"/>
-        <w:rPr>
-          <w:sz w:val="24"/>
-          <w:szCs w:val="24"/>
-        </w:rPr>
-      </w:pPr>
-      <w:r>
-        <w:rPr>
-          <w:b/>
-          <w:bCs/>
-          <w:sz w:val="24"/>
-          <w:szCs w:val="24"/>
-        </w:rPr>
-        <w:t>Cor de destaque:</w:t>
-      </w:r>
-      <w:r>
-        <w:rPr>
-          <w:sz w:val="24"/>
-          <w:szCs w:val="24"/>
-        </w:rPr>
-        <w:t xml:space="preserve"> Branco </w:t>
-      </w:r>
-      <w:r>
-        <w:rPr>
-          <w:sz w:val="24"/>
-          <w:szCs w:val="24"/>
-        </w:rPr>
-        <w:t>(#</w:t>
-      </w:r>
-      <w:r>
-        <w:rPr>
-          <w:sz w:val="24"/>
-          <w:szCs w:val="24"/>
-        </w:rPr>
-        <w:t>ffffff</w:t>
-      </w:r>
-      <w:r>
-        <w:rPr>
-          <w:sz w:val="24"/>
-          <w:szCs w:val="24"/>
-        </w:rPr>
-        <w:t>)</w:t>
-      </w:r>
-      <w:r>
-        <w:rPr>
-          <w:sz w:val="24"/>
-          <w:szCs w:val="24"/>
-        </w:rPr>
-        <w:t xml:space="preserve"> </w:t>
-      </w:r>
-      <w:r>
-        <w:rPr>
-          <w:sz w:val="24"/>
-          <w:szCs w:val="24"/>
-        </w:rPr>
-        <w:t xml:space="preserve">/ </w:t>
-      </w:r>
-      <w:r>
-        <w:rPr>
-          <w:i/>
-          <w:iCs/>
-          <w:sz w:val="24"/>
-          <w:szCs w:val="24"/>
-        </w:rPr>
-        <w:t>off-</w:t>
-      </w:r>
-      <w:proofErr w:type="spellStart"/>
-      <w:r>
-        <w:rPr>
-          <w:i/>
-          <w:iCs/>
-          <w:sz w:val="24"/>
-          <w:szCs w:val="24"/>
-        </w:rPr>
-        <w:t>white</w:t>
-      </w:r>
-      <w:proofErr w:type="spellEnd"/>
-      <w:r>
-        <w:rPr>
-          <w:sz w:val="24"/>
-          <w:szCs w:val="24"/>
-        </w:rPr>
-        <w:t xml:space="preserve"> (#</w:t>
-      </w:r>
-      <w:r>
-        <w:rPr>
-          <w:sz w:val="24"/>
-          <w:szCs w:val="24"/>
-        </w:rPr>
-        <w:t>f2f0ef</w:t>
-      </w:r>
-      <w:r>
-        <w:rPr>
-          <w:sz w:val="24"/>
-          <w:szCs w:val="24"/>
-        </w:rPr>
-        <w:t>) — usado em textos</w:t>
-      </w:r>
-      <w:r>
-        <w:rPr>
-          <w:sz w:val="24"/>
-          <w:szCs w:val="24"/>
-        </w:rPr>
-        <w:t xml:space="preserve"> e fundos de áreas, para melhor visualização de textos, por exemplo. </w:t>
-      </w:r>
-    </w:p>
-    <w:p>
-      <w:pPr>
-        <w:jc w:val="both"/>
-        <w:rPr>
-          <w:sz w:val="24"/>
-          <w:szCs w:val="24"/>
-        </w:rPr>
-      </w:pPr>
-    </w:p>
-    <w:p>
-      <w:pPr>
-        <w:jc w:val="both"/>
-        <w:rPr>
-          <w:sz w:val="24"/>
-          <w:szCs w:val="24"/>
-        </w:rPr>
-      </w:pPr>
-    </w:p>
-    <w:p>
-      <w:pPr>
-        <w:jc w:val="both"/>
-        <w:rPr>
-          <w:sz w:val="24"/>
-          <w:szCs w:val="24"/>
-        </w:rPr>
-      </w:pPr>
-    </w:p>
-    <w:p>
-      <w:pPr>
-        <w:jc w:val="both"/>
-        <w:rPr>
-          <w:sz w:val="24"/>
-          <w:szCs w:val="24"/>
-        </w:rPr>
-      </w:pPr>
-      <w:r>
-        <w:rPr>
-          <w:b/>
-          <w:bCs/>
-          <w:color w:val="1F4E79" w:themeColor="accent5" w:themeShade="80"/>
-          <w:sz w:val="24"/>
-          <w:szCs w:val="24"/>
-        </w:rPr>
-        <w:lastRenderedPageBreak/>
-        <w:t>Paleta de cores - Usuário</w:t>
-      </w:r>
-    </w:p>
-    <w:p>
-      <w:pPr>
-        <w:jc w:val="both"/>
+        <w:t xml:space="preserve">Logo </w:t>
+      </w:r>
+    </w:p>
+    <w:p>
+      <w:pPr>
+        <w:jc w:val="center"/>
         <w:rPr>
           <w:sz w:val="24"/>
           <w:szCs w:val="24"/>
@@ -2656,10 +2157,10 @@
           <w14:ligatures w14:val="none"/>
         </w:rPr>
         <w:drawing>
-          <wp:inline distT="0" distB="0" distL="0" distR="0" wp14:anchorId="396F0072" wp14:editId="07EE8096">
-            <wp:extent cx="2552700" cy="2444936"/>
+          <wp:inline distT="0" distB="0" distL="0" distR="0" wp14:anchorId="3EEBD41C" wp14:editId="13B68F70">
+            <wp:extent cx="3643745" cy="2545907"/>
             <wp:effectExtent l="0" t="0" r="0" b="0"/>
-            <wp:docPr id="1" name="Imagem 1" descr="Gráfico, Gráfico de barras&#10;&#10;Descrição gerada automaticamente"/>
+            <wp:docPr id="17" name="Imagem 17" descr="Ícone&#10;&#10;Descrição gerada automaticamente com confiança baixa"/>
             <wp:cNvGraphicFramePr>
               <a:graphicFrameLocks xmlns:a="http://schemas.openxmlformats.org/drawingml/2006/main" noChangeAspect="1"/>
             </wp:cNvGraphicFramePr>
@@ -2667,11 +2168,11 @@
               <a:graphicData uri="http://schemas.openxmlformats.org/drawingml/2006/picture">
                 <pic:pic xmlns:pic="http://schemas.openxmlformats.org/drawingml/2006/picture">
                   <pic:nvPicPr>
-                    <pic:cNvPr id="1" name="Imagem 1" descr="Gráfico, Gráfico de barras&#10;&#10;Descrição gerada automaticamente"/>
+                    <pic:cNvPr id="17" name="Imagem 17" descr="Ícone&#10;&#10;Descrição gerada automaticamente com confiança baixa"/>
                     <pic:cNvPicPr/>
                   </pic:nvPicPr>
                   <pic:blipFill>
-                    <a:blip r:embed="rId6" cstate="print">
+                    <a:blip r:embed="rId8">
                       <a:extLst>
                         <a:ext uri="{28A0092B-C50C-407E-A947-70E740481C1C}">
                           <a14:useLocalDpi xmlns:a14="http://schemas.microsoft.com/office/drawing/2010/main" val="0"/>
@@ -2685,7 +2186,7 @@
                   <pic:spPr>
                     <a:xfrm>
                       <a:off x="0" y="0"/>
-                      <a:ext cx="2574517" cy="2465832"/>
+                      <a:ext cx="3649087" cy="2549639"/>
                     </a:xfrm>
                     <a:prstGeom prst="rect">
                       <a:avLst/>
@@ -2700,344 +2201,47 @@
     </w:p>
     <w:p>
       <w:pPr>
-        <w:jc w:val="both"/>
-        <w:rPr>
-          <w:b/>
-          <w:bCs/>
-          <w:color w:val="1F4E79" w:themeColor="accent5" w:themeShade="80"/>
-          <w:sz w:val="24"/>
-          <w:szCs w:val="24"/>
-        </w:rPr>
-      </w:pPr>
-      <w:r>
-        <w:rPr>
-          <w:b/>
-          <w:bCs/>
-          <w:color w:val="1F4E79" w:themeColor="accent5" w:themeShade="80"/>
-          <w:sz w:val="24"/>
-          <w:szCs w:val="24"/>
-        </w:rPr>
-        <w:t>Teste de Contraste</w:t>
-      </w:r>
-      <w:r>
-        <w:rPr>
-          <w:b/>
-          <w:bCs/>
-          <w:color w:val="1F4E79" w:themeColor="accent5" w:themeShade="80"/>
-          <w:sz w:val="24"/>
-          <w:szCs w:val="24"/>
-        </w:rPr>
-        <w:t xml:space="preserve"> </w:t>
-      </w:r>
-      <w:r>
-        <w:rPr>
-          <w:b/>
-          <w:bCs/>
-          <w:color w:val="1F4E79" w:themeColor="accent5" w:themeShade="80"/>
-          <w:sz w:val="24"/>
-          <w:szCs w:val="24"/>
-        </w:rPr>
-        <w:t>–</w:t>
-      </w:r>
-      <w:r>
-        <w:rPr>
-          <w:b/>
-          <w:bCs/>
-          <w:color w:val="1F4E79" w:themeColor="accent5" w:themeShade="80"/>
-          <w:sz w:val="24"/>
-          <w:szCs w:val="24"/>
-        </w:rPr>
-        <w:t xml:space="preserve"> Usuário</w:t>
-      </w:r>
-    </w:p>
-    <w:p>
-      <w:pPr>
-        <w:jc w:val="both"/>
-        <w:rPr>
-          <w:sz w:val="24"/>
-          <w:szCs w:val="24"/>
-        </w:rPr>
-      </w:pPr>
-    </w:p>
-    <w:p>
-      <w:pPr>
-        <w:jc w:val="both"/>
-        <w:rPr>
-          <w:sz w:val="24"/>
-          <w:szCs w:val="24"/>
-        </w:rPr>
-      </w:pPr>
-    </w:p>
-    <w:p>
-      <w:pPr>
-        <w:jc w:val="both"/>
-        <w:rPr>
-          <w:sz w:val="24"/>
-          <w:szCs w:val="24"/>
-        </w:rPr>
-      </w:pPr>
-      <w:r>
-        <w:rPr>
-          <w:b/>
-          <w:bCs/>
-          <w:color w:val="1F4E79" w:themeColor="accent5" w:themeShade="80"/>
-          <w:sz w:val="24"/>
-          <w:szCs w:val="24"/>
-        </w:rPr>
-        <w:t xml:space="preserve">Paleta de cores - </w:t>
-      </w:r>
-      <w:r>
-        <w:rPr>
-          <w:b/>
-          <w:bCs/>
-          <w:color w:val="1F4E79" w:themeColor="accent5" w:themeShade="80"/>
-          <w:sz w:val="24"/>
-          <w:szCs w:val="24"/>
-        </w:rPr>
-        <w:t>Administrador</w:t>
-      </w:r>
-    </w:p>
-    <w:p>
-      <w:pPr>
-        <w:jc w:val="both"/>
-        <w:rPr>
-          <w:sz w:val="24"/>
-          <w:szCs w:val="24"/>
-        </w:rPr>
-      </w:pPr>
-      <w:r>
-        <w:rPr>
-          <w:b/>
-          <w:bCs/>
-          <w:sz w:val="24"/>
-          <w:szCs w:val="24"/>
-        </w:rPr>
-        <w:t>Cor primária:</w:t>
-      </w:r>
-      <w:r>
-        <w:rPr>
-          <w:sz w:val="24"/>
-          <w:szCs w:val="24"/>
-        </w:rPr>
-        <w:t xml:space="preserve"> </w:t>
-      </w:r>
-      <w:r>
-        <w:rPr>
-          <w:sz w:val="24"/>
-          <w:szCs w:val="24"/>
-        </w:rPr>
-        <w:t>Roxo</w:t>
-      </w:r>
-      <w:r>
-        <w:rPr>
-          <w:sz w:val="24"/>
-          <w:szCs w:val="24"/>
-        </w:rPr>
-        <w:t xml:space="preserve"> </w:t>
-      </w:r>
-      <w:r>
-        <w:rPr>
-          <w:sz w:val="24"/>
-          <w:szCs w:val="24"/>
-        </w:rPr>
-        <w:t>escuro</w:t>
-      </w:r>
-      <w:r>
-        <w:rPr>
-          <w:sz w:val="24"/>
-          <w:szCs w:val="24"/>
-        </w:rPr>
-        <w:t xml:space="preserve"> </w:t>
-      </w:r>
-      <w:r>
-        <w:rPr>
-          <w:sz w:val="24"/>
-          <w:szCs w:val="24"/>
-        </w:rPr>
-        <w:t xml:space="preserve">(#30072f) </w:t>
-      </w:r>
-      <w:r>
-        <w:rPr>
-          <w:sz w:val="24"/>
-          <w:szCs w:val="24"/>
-        </w:rPr>
-        <w:t>— usado em barras de navegação, fundo de menus</w:t>
-      </w:r>
-      <w:r>
-        <w:rPr>
-          <w:sz w:val="24"/>
-          <w:szCs w:val="24"/>
-        </w:rPr>
-        <w:t xml:space="preserve"> e nos principais elementos da aplicação</w:t>
-      </w:r>
-      <w:r>
-        <w:rPr>
-          <w:sz w:val="24"/>
-          <w:szCs w:val="24"/>
-        </w:rPr>
-        <w:t>.</w:t>
-      </w:r>
-    </w:p>
-    <w:p>
-      <w:pPr>
-        <w:jc w:val="both"/>
-        <w:rPr>
-          <w:sz w:val="24"/>
-          <w:szCs w:val="24"/>
-        </w:rPr>
-      </w:pPr>
-      <w:r>
-        <w:rPr>
-          <w:b/>
-          <w:bCs/>
-          <w:sz w:val="24"/>
-          <w:szCs w:val="24"/>
-        </w:rPr>
-        <w:t>Cor secundária:</w:t>
-      </w:r>
-      <w:r>
-        <w:rPr>
-          <w:sz w:val="24"/>
-          <w:szCs w:val="24"/>
-        </w:rPr>
-        <w:t xml:space="preserve"> </w:t>
-      </w:r>
-      <w:r>
-        <w:rPr>
-          <w:sz w:val="24"/>
-          <w:szCs w:val="24"/>
-        </w:rPr>
-        <w:t>Roxo</w:t>
-      </w:r>
-      <w:r>
-        <w:rPr>
-          <w:sz w:val="24"/>
-          <w:szCs w:val="24"/>
-        </w:rPr>
-        <w:t xml:space="preserve"> </w:t>
-      </w:r>
-      <w:r>
-        <w:rPr>
-          <w:sz w:val="24"/>
-          <w:szCs w:val="24"/>
-        </w:rPr>
-        <w:t>claro</w:t>
-      </w:r>
-      <w:r>
-        <w:rPr>
-          <w:sz w:val="24"/>
-          <w:szCs w:val="24"/>
-        </w:rPr>
-        <w:t xml:space="preserve"> (</w:t>
-      </w:r>
-      <w:r>
-        <w:rPr>
-          <w:sz w:val="24"/>
-          <w:szCs w:val="24"/>
-        </w:rPr>
-        <w:t>#92488f</w:t>
-      </w:r>
-      <w:r>
-        <w:rPr>
-          <w:sz w:val="24"/>
-          <w:szCs w:val="24"/>
-        </w:rPr>
-        <w:t>)</w:t>
-      </w:r>
-      <w:r>
-        <w:rPr>
-          <w:sz w:val="24"/>
-          <w:szCs w:val="24"/>
-        </w:rPr>
-        <w:t xml:space="preserve"> </w:t>
-      </w:r>
-      <w:r>
-        <w:rPr>
-          <w:sz w:val="24"/>
-          <w:szCs w:val="24"/>
-        </w:rPr>
-        <w:t>/ laranja (#</w:t>
-      </w:r>
-      <w:r>
-        <w:rPr>
-          <w:sz w:val="24"/>
-          <w:szCs w:val="24"/>
-        </w:rPr>
-        <w:t>e87d0b</w:t>
-      </w:r>
-      <w:r>
-        <w:rPr>
-          <w:sz w:val="24"/>
-          <w:szCs w:val="24"/>
-        </w:rPr>
-        <w:t>) — usado em botões, ícones</w:t>
-      </w:r>
-      <w:r>
-        <w:rPr>
-          <w:sz w:val="24"/>
-          <w:szCs w:val="24"/>
-        </w:rPr>
-        <w:t xml:space="preserve">, </w:t>
-      </w:r>
-      <w:r>
-        <w:rPr>
-          <w:sz w:val="24"/>
-          <w:szCs w:val="24"/>
-        </w:rPr>
-        <w:t>elementos de destaque</w:t>
-      </w:r>
-      <w:r>
-        <w:rPr>
-          <w:sz w:val="24"/>
-          <w:szCs w:val="24"/>
-        </w:rPr>
-        <w:t xml:space="preserve"> e cards</w:t>
-      </w:r>
-      <w:r>
-        <w:rPr>
-          <w:sz w:val="24"/>
-          <w:szCs w:val="24"/>
-        </w:rPr>
-        <w:t>, mas de maneira complementar à cor principal.</w:t>
-      </w:r>
-    </w:p>
-    <w:p>
-      <w:pPr>
-        <w:jc w:val="both"/>
-        <w:rPr>
-          <w:sz w:val="24"/>
-          <w:szCs w:val="24"/>
-        </w:rPr>
-      </w:pPr>
-      <w:r>
-        <w:rPr>
-          <w:b/>
-          <w:bCs/>
-          <w:sz w:val="24"/>
-          <w:szCs w:val="24"/>
-        </w:rPr>
-        <w:t>Cor de destaque:</w:t>
-      </w:r>
-      <w:r>
-        <w:rPr>
-          <w:sz w:val="24"/>
-          <w:szCs w:val="24"/>
-        </w:rPr>
-        <w:t xml:space="preserve"> Branco </w:t>
-      </w:r>
-      <w:r>
-        <w:rPr>
-          <w:sz w:val="24"/>
-          <w:szCs w:val="24"/>
-        </w:rPr>
-        <w:t xml:space="preserve">(#ffffff) </w:t>
-      </w:r>
-      <w:r>
-        <w:rPr>
-          <w:sz w:val="24"/>
-          <w:szCs w:val="24"/>
-        </w:rPr>
-        <w:t xml:space="preserve">/ </w:t>
+        <w:jc w:val="center"/>
+        <w:rPr>
+          <w:sz w:val="24"/>
+          <w:szCs w:val="24"/>
+        </w:rPr>
+      </w:pPr>
+    </w:p>
+    <w:p>
+      <w:pPr>
+        <w:rPr>
+          <w:sz w:val="24"/>
+          <w:szCs w:val="24"/>
+        </w:rPr>
+      </w:pPr>
+      <w:r>
+        <w:rPr>
+          <w:sz w:val="24"/>
+          <w:szCs w:val="24"/>
+        </w:rPr>
+        <w:t>Ess</w:t>
+      </w:r>
+      <w:r>
+        <w:rPr>
+          <w:sz w:val="24"/>
+          <w:szCs w:val="24"/>
+        </w:rPr>
+        <w:t>a logo</w:t>
+      </w:r>
+      <w:r>
+        <w:rPr>
+          <w:sz w:val="24"/>
+          <w:szCs w:val="24"/>
+        </w:rPr>
+        <w:t xml:space="preserve"> transmite, de maneira direta e simbólic</w:t>
+      </w:r>
+      <w:r>
+        <w:rPr>
+          <w:sz w:val="24"/>
+          <w:szCs w:val="24"/>
+        </w:rPr>
+        <w:t xml:space="preserve">a, um </w:t>
       </w:r>
       <w:r>
         <w:rPr>
@@ -3046,9 +2250,82 @@
           <w:sz w:val="24"/>
           <w:szCs w:val="24"/>
         </w:rPr>
-        <w:t>off-</w:t>
-      </w:r>
-      <w:proofErr w:type="spellStart"/>
+        <w:t>e-commerce</w:t>
+      </w:r>
+      <w:r>
+        <w:rPr>
+          <w:sz w:val="24"/>
+          <w:szCs w:val="24"/>
+        </w:rPr>
+        <w:t xml:space="preserve"> voltado para suplementos alimentares e nutrição esportiva.</w:t>
+      </w:r>
+    </w:p>
+    <w:p>
+      <w:pPr>
+        <w:rPr>
+          <w:b/>
+          <w:bCs/>
+          <w:sz w:val="28"/>
+          <w:szCs w:val="28"/>
+        </w:rPr>
+      </w:pPr>
+      <w:r>
+        <w:rPr>
+          <w:b/>
+          <w:bCs/>
+          <w:sz w:val="28"/>
+          <w:szCs w:val="28"/>
+        </w:rPr>
+        <w:lastRenderedPageBreak/>
+        <w:t>Explicação dos elementos presentes n</w:t>
+      </w:r>
+      <w:r>
+        <w:rPr>
+          <w:b/>
+          <w:bCs/>
+          <w:sz w:val="28"/>
+          <w:szCs w:val="28"/>
+        </w:rPr>
+        <w:t>a logo</w:t>
+      </w:r>
+      <w:r>
+        <w:rPr>
+          <w:b/>
+          <w:bCs/>
+          <w:sz w:val="28"/>
+          <w:szCs w:val="28"/>
+        </w:rPr>
+        <w:t>:</w:t>
+      </w:r>
+    </w:p>
+    <w:p>
+      <w:pPr>
+        <w:pStyle w:val="PargrafodaLista"/>
+        <w:numPr>
+          <w:ilvl w:val="0"/>
+          <w:numId w:val="3"/>
+        </w:numPr>
+        <w:rPr>
+          <w:sz w:val="24"/>
+          <w:szCs w:val="24"/>
+        </w:rPr>
+      </w:pPr>
+      <w:r>
+        <w:rPr>
+          <w:b/>
+          <w:bCs/>
+          <w:sz w:val="24"/>
+          <w:szCs w:val="24"/>
+        </w:rPr>
+        <w:t>Pote de suplemento</w:t>
+      </w:r>
+      <w:r>
+        <w:rPr>
+          <w:sz w:val="24"/>
+          <w:szCs w:val="24"/>
+        </w:rPr>
+        <w:t xml:space="preserve"> (localizado à esquerda) – Representa, de forma clara, o produto principal da plataforma, que são suplementos, como </w:t>
+      </w:r>
       <w:r>
         <w:rPr>
           <w:i/>
@@ -3056,7 +2333,17 @@
           <w:sz w:val="24"/>
           <w:szCs w:val="24"/>
         </w:rPr>
-        <w:t>white</w:t>
+        <w:t>Whey-</w:t>
+      </w:r>
+      <w:proofErr w:type="spellStart"/>
+      <w:r>
+        <w:rPr>
+          <w:i/>
+          <w:iCs/>
+          <w:sz w:val="24"/>
+          <w:szCs w:val="24"/>
+        </w:rPr>
+        <w:t>Protein</w:t>
       </w:r>
       <w:proofErr w:type="spellEnd"/>
       <w:r>
@@ -3064,71 +2351,295 @@
           <w:sz w:val="24"/>
           <w:szCs w:val="24"/>
         </w:rPr>
-        <w:t xml:space="preserve"> (#</w:t>
-      </w:r>
-      <w:r>
-        <w:rPr>
-          <w:sz w:val="24"/>
-          <w:szCs w:val="24"/>
-        </w:rPr>
-        <w:t>f2f0ef</w:t>
-      </w:r>
-      <w:r>
-        <w:rPr>
-          <w:sz w:val="24"/>
-          <w:szCs w:val="24"/>
-        </w:rPr>
-        <w:t>) — usado em textos</w:t>
-      </w:r>
-      <w:r>
-        <w:rPr>
-          <w:sz w:val="24"/>
-          <w:szCs w:val="24"/>
-        </w:rPr>
-        <w:t xml:space="preserve"> e fundos de áreas, para melhor visualização de textos, por exemplo. </w:t>
-      </w:r>
+        <w:t>, por exemplo.</w:t>
+      </w:r>
+    </w:p>
+    <w:p>
+      <w:pPr>
+        <w:ind w:left="720"/>
+        <w:rPr>
+          <w:sz w:val="24"/>
+          <w:szCs w:val="24"/>
+        </w:rPr>
+      </w:pPr>
+      <w:r>
+        <w:rPr>
+          <w:sz w:val="24"/>
+          <w:szCs w:val="24"/>
+        </w:rPr>
+        <w:t>A silhueta do suplemento é moderna e simples, com o intuito de passar uma imagem profissional e limpa.</w:t>
+      </w:r>
+    </w:p>
+    <w:p>
+      <w:pPr>
+        <w:pStyle w:val="PargrafodaLista"/>
+        <w:numPr>
+          <w:ilvl w:val="0"/>
+          <w:numId w:val="3"/>
+        </w:numPr>
+        <w:rPr>
+          <w:sz w:val="24"/>
+          <w:szCs w:val="24"/>
+        </w:rPr>
+      </w:pPr>
+      <w:r>
+        <w:rPr>
+          <w:b/>
+          <w:bCs/>
+          <w:sz w:val="24"/>
+          <w:szCs w:val="24"/>
+        </w:rPr>
+        <w:t>O Nome</w:t>
+      </w:r>
+      <w:r>
+        <w:rPr>
+          <w:sz w:val="24"/>
+          <w:szCs w:val="24"/>
+        </w:rPr>
+        <w:t xml:space="preserve"> “</w:t>
+      </w:r>
+      <w:proofErr w:type="spellStart"/>
+      <w:r>
+        <w:rPr>
+          <w:i/>
+          <w:iCs/>
+          <w:sz w:val="24"/>
+          <w:szCs w:val="24"/>
+        </w:rPr>
+        <w:t>NutriCore</w:t>
+      </w:r>
+      <w:proofErr w:type="spellEnd"/>
+      <w:r>
+        <w:rPr>
+          <w:sz w:val="24"/>
+          <w:szCs w:val="24"/>
+        </w:rPr>
+        <w:t>” – A junção da palavra “</w:t>
+      </w:r>
+      <w:r>
+        <w:rPr>
+          <w:i/>
+          <w:iCs/>
+          <w:sz w:val="24"/>
+          <w:szCs w:val="24"/>
+        </w:rPr>
+        <w:t>Nutri</w:t>
+      </w:r>
+      <w:r>
+        <w:rPr>
+          <w:sz w:val="24"/>
+          <w:szCs w:val="24"/>
+        </w:rPr>
+        <w:t>” (de nutrição) e “</w:t>
+      </w:r>
+      <w:r>
+        <w:rPr>
+          <w:i/>
+          <w:iCs/>
+          <w:sz w:val="24"/>
+          <w:szCs w:val="24"/>
+        </w:rPr>
+        <w:t>Core</w:t>
+      </w:r>
+      <w:r>
+        <w:rPr>
+          <w:sz w:val="24"/>
+          <w:szCs w:val="24"/>
+        </w:rPr>
+        <w:t>” (de núcleo</w:t>
+      </w:r>
+      <w:r>
+        <w:rPr>
+          <w:sz w:val="24"/>
+          <w:szCs w:val="24"/>
+        </w:rPr>
+        <w:t>, centro) transmite a ideia de foco na nutrição, fator essencial para a performance atlética.</w:t>
+      </w:r>
+    </w:p>
+    <w:p>
+      <w:pPr>
+        <w:pStyle w:val="PargrafodaLista"/>
+        <w:numPr>
+          <w:ilvl w:val="0"/>
+          <w:numId w:val="3"/>
+        </w:numPr>
+        <w:rPr>
+          <w:sz w:val="24"/>
+          <w:szCs w:val="24"/>
+        </w:rPr>
+      </w:pPr>
+      <w:r>
+        <w:rPr>
+          <w:b/>
+          <w:bCs/>
+          <w:sz w:val="24"/>
+          <w:szCs w:val="24"/>
+        </w:rPr>
+        <w:t>Halter</w:t>
+      </w:r>
+      <w:r>
+        <w:rPr>
+          <w:sz w:val="24"/>
+          <w:szCs w:val="24"/>
+        </w:rPr>
+        <w:t xml:space="preserve"> (na ponta do nome) – Ícone de musculação localizado no final do nome “</w:t>
+      </w:r>
+      <w:proofErr w:type="spellStart"/>
+      <w:r>
+        <w:rPr>
+          <w:i/>
+          <w:iCs/>
+          <w:sz w:val="24"/>
+          <w:szCs w:val="24"/>
+        </w:rPr>
+        <w:t>NutriCore</w:t>
+      </w:r>
+      <w:proofErr w:type="spellEnd"/>
+      <w:r>
+        <w:rPr>
+          <w:sz w:val="24"/>
+          <w:szCs w:val="24"/>
+        </w:rPr>
+        <w:t>”, remetendo diretamente à academia.</w:t>
+      </w:r>
+    </w:p>
+    <w:p>
+      <w:pPr>
+        <w:pStyle w:val="PargrafodaLista"/>
+        <w:rPr>
+          <w:sz w:val="24"/>
+          <w:szCs w:val="24"/>
+        </w:rPr>
+      </w:pPr>
+      <w:r>
+        <w:rPr>
+          <w:sz w:val="24"/>
+          <w:szCs w:val="24"/>
+        </w:rPr>
+        <w:t xml:space="preserve">Posicionado no final da frase, de forma estratégica, pensando no “fechamento” do nome com um toque simbólico. Esse elemento também equilibra o logotipo, </w:t>
+      </w:r>
+      <w:r>
+        <w:rPr>
+          <w:sz w:val="24"/>
+          <w:szCs w:val="24"/>
+        </w:rPr>
+        <w:t>com o elemento do suplemento localizado à esquerda, enquanto o halter se posiciona no lado direito.</w:t>
+      </w:r>
+    </w:p>
+    <w:p>
+      <w:pPr>
+        <w:rPr>
+          <w:sz w:val="24"/>
+          <w:szCs w:val="24"/>
+        </w:rPr>
+      </w:pPr>
+    </w:p>
+    <w:p>
+      <w:pPr>
+        <w:rPr>
+          <w:b/>
+          <w:bCs/>
+          <w:sz w:val="28"/>
+          <w:szCs w:val="28"/>
+        </w:rPr>
+      </w:pPr>
+      <w:r>
+        <w:rPr>
+          <w:b/>
+          <w:bCs/>
+          <w:sz w:val="28"/>
+          <w:szCs w:val="28"/>
+        </w:rPr>
+        <w:t>Mensagem d</w:t>
+      </w:r>
+      <w:r>
+        <w:rPr>
+          <w:b/>
+          <w:bCs/>
+          <w:sz w:val="28"/>
+          <w:szCs w:val="28"/>
+        </w:rPr>
+        <w:t>a logo</w:t>
+      </w:r>
+    </w:p>
+    <w:p>
+      <w:pPr>
+        <w:rPr>
+          <w:sz w:val="24"/>
+          <w:szCs w:val="24"/>
+        </w:rPr>
+      </w:pPr>
+      <w:r>
+        <w:rPr>
+          <w:sz w:val="24"/>
+          <w:szCs w:val="24"/>
+        </w:rPr>
+        <w:t>Ess</w:t>
+      </w:r>
+      <w:r>
+        <w:rPr>
+          <w:sz w:val="24"/>
+          <w:szCs w:val="24"/>
+        </w:rPr>
+        <w:t xml:space="preserve">a logo </w:t>
+      </w:r>
+      <w:r>
+        <w:rPr>
+          <w:sz w:val="24"/>
+          <w:szCs w:val="24"/>
+        </w:rPr>
+        <w:t xml:space="preserve">foi desenvolvido para não ser genérico, mas de fácil compreensão, utilizando de símbolos universais (pote de suplemento e halter) e um nome forte, destacando que o </w:t>
+      </w:r>
+      <w:r>
+        <w:rPr>
+          <w:i/>
+          <w:iCs/>
+          <w:sz w:val="24"/>
+          <w:szCs w:val="24"/>
+        </w:rPr>
+        <w:t>e-commerce</w:t>
+      </w:r>
+      <w:r>
+        <w:rPr>
+          <w:sz w:val="24"/>
+          <w:szCs w:val="24"/>
+        </w:rPr>
+        <w:t xml:space="preserve"> é focado em fornecer os melhores suplementos para os seus clientes.</w:t>
+      </w:r>
+    </w:p>
+    <w:p>
+      <w:pPr>
+        <w:rPr>
+          <w:sz w:val="24"/>
+          <w:szCs w:val="24"/>
+        </w:rPr>
+      </w:pPr>
     </w:p>
     <w:p>
       <w:pPr>
         <w:jc w:val="both"/>
         <w:rPr>
-          <w:sz w:val="24"/>
-          <w:szCs w:val="24"/>
-        </w:rPr>
-      </w:pPr>
-    </w:p>
-    <w:p>
-      <w:pPr>
-        <w:jc w:val="both"/>
-        <w:rPr>
-          <w:sz w:val="24"/>
-          <w:szCs w:val="24"/>
-        </w:rPr>
-      </w:pPr>
-      <w:r>
-        <w:rPr>
           <w:b/>
           <w:bCs/>
           <w:color w:val="1F4E79" w:themeColor="accent5" w:themeShade="80"/>
-          <w:sz w:val="24"/>
-          <w:szCs w:val="24"/>
-        </w:rPr>
-        <w:t xml:space="preserve">Paleta de cores - </w:t>
-      </w:r>
+          <w:sz w:val="28"/>
+          <w:szCs w:val="28"/>
+        </w:rPr>
+      </w:pPr>
       <w:r>
         <w:rPr>
           <w:b/>
           <w:bCs/>
           <w:color w:val="1F4E79" w:themeColor="accent5" w:themeShade="80"/>
-          <w:sz w:val="24"/>
-          <w:szCs w:val="24"/>
-        </w:rPr>
-        <w:t>Administrador</w:t>
-      </w:r>
-    </w:p>
-    <w:p>
-      <w:pPr>
-        <w:jc w:val="both"/>
+          <w:sz w:val="28"/>
+          <w:szCs w:val="28"/>
+        </w:rPr>
+        <w:t>Ícone</w:t>
+      </w:r>
+    </w:p>
+    <w:p>
+      <w:pPr>
+        <w:jc w:val="center"/>
         <w:rPr>
           <w:sz w:val="24"/>
           <w:szCs w:val="24"/>
@@ -3142,10 +2653,10 @@
           <w14:ligatures w14:val="none"/>
         </w:rPr>
         <w:drawing>
-          <wp:inline distT="0" distB="0" distL="0" distR="0" wp14:anchorId="4DE3BF1B" wp14:editId="230AAA93">
-            <wp:extent cx="2781300" cy="2653749"/>
+          <wp:inline distT="0" distB="0" distL="0" distR="0" wp14:anchorId="6B62B580" wp14:editId="2D33ECD0">
+            <wp:extent cx="1788480" cy="2604654"/>
             <wp:effectExtent l="0" t="0" r="0" b="0"/>
-            <wp:docPr id="2" name="Imagem 2" descr="Gráfico, Gráfico de barras&#10;&#10;Descrição gerada automaticamente"/>
+            <wp:docPr id="18" name="Imagem 18" descr="Ícone&#10;&#10;Descrição gerada automaticamente"/>
             <wp:cNvGraphicFramePr>
               <a:graphicFrameLocks xmlns:a="http://schemas.openxmlformats.org/drawingml/2006/main" noChangeAspect="1"/>
             </wp:cNvGraphicFramePr>
@@ -3153,11 +2664,11 @@
               <a:graphicData uri="http://schemas.openxmlformats.org/drawingml/2006/picture">
                 <pic:pic xmlns:pic="http://schemas.openxmlformats.org/drawingml/2006/picture">
                   <pic:nvPicPr>
-                    <pic:cNvPr id="2" name="Imagem 2" descr="Gráfico, Gráfico de barras&#10;&#10;Descrição gerada automaticamente"/>
+                    <pic:cNvPr id="18" name="Imagem 18" descr="Ícone&#10;&#10;Descrição gerada automaticamente"/>
                     <pic:cNvPicPr/>
                   </pic:nvPicPr>
                   <pic:blipFill>
-                    <a:blip r:embed="rId7" cstate="print">
+                    <a:blip r:embed="rId9">
                       <a:extLst>
                         <a:ext uri="{28A0092B-C50C-407E-A947-70E740481C1C}">
                           <a14:useLocalDpi xmlns:a14="http://schemas.microsoft.com/office/drawing/2010/main" val="0"/>
@@ -3171,7 +2682,7 @@
                   <pic:spPr>
                     <a:xfrm>
                       <a:off x="0" y="0"/>
-                      <a:ext cx="2781300" cy="2653749"/>
+                      <a:ext cx="1810701" cy="2637015"/>
                     </a:xfrm>
                     <a:prstGeom prst="rect">
                       <a:avLst/>
@@ -3186,13 +2697,377 @@
     </w:p>
     <w:p>
       <w:pPr>
+        <w:rPr>
+          <w:sz w:val="24"/>
+          <w:szCs w:val="24"/>
+        </w:rPr>
+      </w:pPr>
+      <w:r>
+        <w:rPr>
+          <w:sz w:val="24"/>
+          <w:szCs w:val="24"/>
+        </w:rPr>
+        <w:lastRenderedPageBreak/>
+        <w:t xml:space="preserve">Esse ícone foi criado para ser utilizado no </w:t>
+      </w:r>
+      <w:proofErr w:type="spellStart"/>
+      <w:r>
+        <w:rPr>
+          <w:i/>
+          <w:iCs/>
+          <w:sz w:val="24"/>
+          <w:szCs w:val="24"/>
+        </w:rPr>
+        <w:t>title</w:t>
+      </w:r>
+      <w:proofErr w:type="spellEnd"/>
+      <w:r>
+        <w:rPr>
+          <w:sz w:val="24"/>
+          <w:szCs w:val="24"/>
+        </w:rPr>
+        <w:t xml:space="preserve"> da página HTML (como o </w:t>
+      </w:r>
+      <w:proofErr w:type="spellStart"/>
+      <w:r>
+        <w:rPr>
+          <w:i/>
+          <w:iCs/>
+          <w:sz w:val="24"/>
+          <w:szCs w:val="24"/>
+        </w:rPr>
+        <w:t>favicon</w:t>
+      </w:r>
+      <w:proofErr w:type="spellEnd"/>
+      <w:r>
+        <w:rPr>
+          <w:sz w:val="24"/>
+          <w:szCs w:val="24"/>
+        </w:rPr>
+        <w:t>), o ícone que aparece na aba do navegador ao lado do nome da página.</w:t>
+      </w:r>
+      <w:r>
+        <w:rPr>
+          <w:sz w:val="24"/>
+          <w:szCs w:val="24"/>
+        </w:rPr>
+        <w:t xml:space="preserve"> O ícone também foi criado para ser adicionado ao lado do nome “</w:t>
+      </w:r>
+      <w:proofErr w:type="spellStart"/>
+      <w:r>
+        <w:rPr>
+          <w:sz w:val="24"/>
+          <w:szCs w:val="24"/>
+        </w:rPr>
+        <w:t>NutriCore</w:t>
+      </w:r>
+      <w:proofErr w:type="spellEnd"/>
+      <w:r>
+        <w:rPr>
+          <w:sz w:val="24"/>
+          <w:szCs w:val="24"/>
+        </w:rPr>
+        <w:t xml:space="preserve">” na </w:t>
+      </w:r>
+      <w:proofErr w:type="spellStart"/>
+      <w:r>
+        <w:rPr>
+          <w:i/>
+          <w:iCs/>
+          <w:sz w:val="24"/>
+          <w:szCs w:val="24"/>
+        </w:rPr>
+        <w:t>navbar</w:t>
+      </w:r>
+      <w:proofErr w:type="spellEnd"/>
+      <w:r>
+        <w:rPr>
+          <w:sz w:val="24"/>
+          <w:szCs w:val="24"/>
+        </w:rPr>
+        <w:t xml:space="preserve"> principal.</w:t>
+      </w:r>
+    </w:p>
+    <w:p>
+      <w:pPr>
+        <w:rPr>
+          <w:b/>
+          <w:bCs/>
+          <w:sz w:val="28"/>
+          <w:szCs w:val="28"/>
+        </w:rPr>
+      </w:pPr>
+      <w:r>
+        <w:rPr>
+          <w:b/>
+          <w:bCs/>
+          <w:sz w:val="28"/>
+          <w:szCs w:val="28"/>
+        </w:rPr>
+        <w:t xml:space="preserve">Explicação dos elementos presentes </w:t>
+      </w:r>
+      <w:r>
+        <w:rPr>
+          <w:b/>
+          <w:bCs/>
+          <w:sz w:val="28"/>
+          <w:szCs w:val="28"/>
+        </w:rPr>
+        <w:t>no ícone</w:t>
+      </w:r>
+      <w:r>
+        <w:rPr>
+          <w:b/>
+          <w:bCs/>
+          <w:sz w:val="28"/>
+          <w:szCs w:val="28"/>
+        </w:rPr>
+        <w:t>:</w:t>
+      </w:r>
+    </w:p>
+    <w:p>
+      <w:pPr>
+        <w:pStyle w:val="PargrafodaLista"/>
+        <w:numPr>
+          <w:ilvl w:val="0"/>
+          <w:numId w:val="4"/>
+        </w:numPr>
+        <w:rPr>
+          <w:b/>
+          <w:bCs/>
+          <w:sz w:val="28"/>
+          <w:szCs w:val="28"/>
+        </w:rPr>
+      </w:pPr>
+      <w:r>
+        <w:rPr>
+          <w:b/>
+          <w:bCs/>
+          <w:sz w:val="24"/>
+          <w:szCs w:val="24"/>
+        </w:rPr>
+        <w:t xml:space="preserve">Silhueta do Pote de suplemento – </w:t>
+      </w:r>
+      <w:r>
+        <w:rPr>
+          <w:sz w:val="24"/>
+          <w:szCs w:val="24"/>
+        </w:rPr>
+        <w:t>Mantido da logo principal da plataforma, esse elemento remete, de forma direta, a um produto de suplementação.</w:t>
+      </w:r>
+      <w:r>
+        <w:rPr>
+          <w:b/>
+          <w:bCs/>
+          <w:sz w:val="24"/>
+          <w:szCs w:val="24"/>
+        </w:rPr>
+        <w:t xml:space="preserve"> </w:t>
+      </w:r>
+    </w:p>
+    <w:p>
+      <w:pPr>
+        <w:pStyle w:val="PargrafodaLista"/>
+        <w:numPr>
+          <w:ilvl w:val="0"/>
+          <w:numId w:val="4"/>
+        </w:numPr>
+        <w:rPr>
+          <w:sz w:val="24"/>
+          <w:szCs w:val="24"/>
+        </w:rPr>
+      </w:pPr>
+      <w:r>
+        <w:rPr>
+          <w:b/>
+          <w:bCs/>
+          <w:sz w:val="24"/>
+          <w:szCs w:val="24"/>
+        </w:rPr>
+        <w:t xml:space="preserve">Halter dentro do pote – </w:t>
+      </w:r>
+      <w:r>
+        <w:rPr>
+          <w:sz w:val="24"/>
+          <w:szCs w:val="24"/>
+        </w:rPr>
+        <w:t xml:space="preserve">Ele é o elemento central do ícone, representando a junção entre treino e suplementação. </w:t>
+      </w:r>
+    </w:p>
+    <w:p>
+      <w:pPr>
+        <w:rPr>
+          <w:sz w:val="24"/>
+          <w:szCs w:val="24"/>
+        </w:rPr>
+      </w:pPr>
+      <w:r>
+        <w:rPr>
+          <w:sz w:val="24"/>
+          <w:szCs w:val="24"/>
+        </w:rPr>
+        <w:t>O ícone é usado na cor branca dentro do e-commerce, mas para melhor visualização no documento, foi inserido sua outra versão na cor roxo escuro.</w:t>
+      </w:r>
+    </w:p>
+    <w:p>
+      <w:pPr>
+        <w:rPr>
+          <w:b/>
+          <w:bCs/>
+          <w:sz w:val="28"/>
+          <w:szCs w:val="28"/>
+        </w:rPr>
+      </w:pPr>
+      <w:r>
+        <w:rPr>
+          <w:b/>
+          <w:bCs/>
+          <w:sz w:val="28"/>
+          <w:szCs w:val="28"/>
+        </w:rPr>
+        <w:t>Objetivo do ícone</w:t>
+      </w:r>
+    </w:p>
+    <w:p>
+      <w:pPr>
+        <w:rPr>
+          <w:sz w:val="24"/>
+          <w:szCs w:val="24"/>
+        </w:rPr>
+      </w:pPr>
+      <w:r>
+        <w:rPr>
+          <w:sz w:val="24"/>
+          <w:szCs w:val="24"/>
+        </w:rPr>
+        <w:t xml:space="preserve">O ícone foi desenvolvido com dois objetivos principais: </w:t>
+      </w:r>
+    </w:p>
+    <w:p>
+      <w:pPr>
+        <w:pStyle w:val="PargrafodaLista"/>
+        <w:numPr>
+          <w:ilvl w:val="0"/>
+          <w:numId w:val="5"/>
+        </w:numPr>
+        <w:rPr>
+          <w:sz w:val="24"/>
+          <w:szCs w:val="24"/>
+        </w:rPr>
+      </w:pPr>
+      <w:r>
+        <w:rPr>
+          <w:b/>
+          <w:bCs/>
+          <w:sz w:val="24"/>
+          <w:szCs w:val="24"/>
+        </w:rPr>
+        <w:t xml:space="preserve">Identidade Visual completa: </w:t>
+      </w:r>
+      <w:r>
+        <w:rPr>
+          <w:sz w:val="24"/>
+          <w:szCs w:val="24"/>
+        </w:rPr>
+        <w:t xml:space="preserve">Sendo uma versão minimalista, estratégica e eficaz da logo principal, o ícone ajuda a reconhecer, de forma instantânea, o e-commerce </w:t>
+      </w:r>
+      <w:proofErr w:type="spellStart"/>
+      <w:r>
+        <w:rPr>
+          <w:i/>
+          <w:iCs/>
+          <w:sz w:val="24"/>
+          <w:szCs w:val="24"/>
+        </w:rPr>
+        <w:t>NutriCore</w:t>
+      </w:r>
+      <w:proofErr w:type="spellEnd"/>
+      <w:r>
+        <w:rPr>
+          <w:sz w:val="24"/>
+          <w:szCs w:val="24"/>
+        </w:rPr>
+        <w:t>, mesmo que várias abas estejam abertas ao mesmo tempo.</w:t>
+      </w:r>
+    </w:p>
+    <w:p>
+      <w:pPr>
+        <w:pStyle w:val="PargrafodaLista"/>
+        <w:numPr>
+          <w:ilvl w:val="0"/>
+          <w:numId w:val="5"/>
+        </w:numPr>
+        <w:rPr>
+          <w:sz w:val="24"/>
+          <w:szCs w:val="24"/>
+        </w:rPr>
+      </w:pPr>
+      <w:r>
+        <w:rPr>
+          <w:b/>
+          <w:bCs/>
+          <w:sz w:val="24"/>
+          <w:szCs w:val="24"/>
+        </w:rPr>
+        <w:t>Profissionalismo:</w:t>
+      </w:r>
+      <w:r>
+        <w:rPr>
+          <w:sz w:val="24"/>
+          <w:szCs w:val="24"/>
+        </w:rPr>
+        <w:t xml:space="preserve"> A ideia de criar um ícone próprio para a plataforma também teve a intenção de trazer mais credibilidade</w:t>
+      </w:r>
+      <w:r>
+        <w:rPr>
+          <w:sz w:val="24"/>
+          <w:szCs w:val="24"/>
+        </w:rPr>
+        <w:t xml:space="preserve"> ao site, mostrando que o projeto possui uma identidade visual completa, tendo atenção e cuidado aos detalhes.</w:t>
+      </w:r>
+    </w:p>
+    <w:p>
+      <w:pPr>
+        <w:rPr>
+          <w:sz w:val="24"/>
+          <w:szCs w:val="24"/>
+        </w:rPr>
+      </w:pPr>
+    </w:p>
+    <w:p>
+      <w:pPr>
         <w:jc w:val="both"/>
         <w:rPr>
+          <w:sz w:val="24"/>
+          <w:szCs w:val="24"/>
+        </w:rPr>
+      </w:pPr>
+      <w:r>
+        <w:rPr>
+          <w:sz w:val="24"/>
+          <w:szCs w:val="24"/>
+        </w:rPr>
+        <w:t>A paleta de cores das plataformas do usuário e do administrador foi baseada em dois tons de roxo, além da cor branca. O branco foi utilizado nas fontes para facilitar a leitura e garantir a legibilidade. O tom mais escuro do roxo foi aplicado em alguns ícones, enquanto o tom mais claro foi utilizado como cor principal nas barras de navegação da interface do usuário, enquanto a cor principal da aplicação do administrador foi o tom de roxo mais escuro, sendo o roxo claro aplicado para ícones e detalhes.</w:t>
+      </w:r>
+    </w:p>
+    <w:p>
+      <w:pPr>
+        <w:jc w:val="both"/>
+        <w:rPr>
+          <w:sz w:val="24"/>
+          <w:szCs w:val="24"/>
+        </w:rPr>
+      </w:pPr>
+    </w:p>
+    <w:p>
+      <w:pPr>
+        <w:jc w:val="both"/>
+        <w:rPr>
           <w:b/>
           <w:bCs/>
           <w:color w:val="1F4E79" w:themeColor="accent5" w:themeShade="80"/>
-          <w:sz w:val="24"/>
-          <w:szCs w:val="24"/>
+          <w:sz w:val="28"/>
+          <w:szCs w:val="28"/>
         </w:rPr>
       </w:pPr>
       <w:r>
@@ -3200,10 +3075,507 @@
           <w:b/>
           <w:bCs/>
           <w:color w:val="1F4E79" w:themeColor="accent5" w:themeShade="80"/>
+          <w:sz w:val="28"/>
+          <w:szCs w:val="28"/>
+        </w:rPr>
+        <w:t>Cores</w:t>
+      </w:r>
+    </w:p>
+    <w:p>
+      <w:pPr>
+        <w:jc w:val="both"/>
+        <w:rPr>
+          <w:sz w:val="24"/>
+          <w:szCs w:val="24"/>
+        </w:rPr>
+      </w:pPr>
+      <w:r>
+        <w:rPr>
+          <w:b/>
+          <w:bCs/>
+          <w:color w:val="1F4E79" w:themeColor="accent5" w:themeShade="80"/>
+          <w:sz w:val="24"/>
+          <w:szCs w:val="24"/>
+        </w:rPr>
+        <w:t>Paleta de cores - Usuário</w:t>
+      </w:r>
+    </w:p>
+    <w:p>
+      <w:pPr>
+        <w:jc w:val="both"/>
+        <w:rPr>
+          <w:sz w:val="24"/>
+          <w:szCs w:val="24"/>
+        </w:rPr>
+      </w:pPr>
+      <w:r>
+        <w:rPr>
+          <w:b/>
+          <w:bCs/>
+          <w:sz w:val="24"/>
+          <w:szCs w:val="24"/>
+        </w:rPr>
+        <w:t xml:space="preserve">Cor </w:t>
+      </w:r>
+      <w:r>
+        <w:rPr>
+          <w:b/>
+          <w:bCs/>
+          <w:sz w:val="24"/>
+          <w:szCs w:val="24"/>
+        </w:rPr>
+        <w:t>P</w:t>
+      </w:r>
+      <w:r>
+        <w:rPr>
+          <w:b/>
+          <w:bCs/>
+          <w:sz w:val="24"/>
+          <w:szCs w:val="24"/>
+        </w:rPr>
+        <w:t>rimária</w:t>
+      </w:r>
+      <w:r>
+        <w:rPr>
+          <w:b/>
+          <w:bCs/>
+          <w:sz w:val="24"/>
+          <w:szCs w:val="24"/>
+        </w:rPr>
+        <w:t>/Destaque</w:t>
+      </w:r>
+      <w:r>
+        <w:rPr>
+          <w:b/>
+          <w:bCs/>
+          <w:sz w:val="24"/>
+          <w:szCs w:val="24"/>
+        </w:rPr>
+        <w:t>:</w:t>
+      </w:r>
+      <w:r>
+        <w:rPr>
+          <w:sz w:val="24"/>
+          <w:szCs w:val="24"/>
+        </w:rPr>
+        <w:t xml:space="preserve"> Roxo </w:t>
+      </w:r>
+      <w:r>
+        <w:rPr>
+          <w:sz w:val="24"/>
+          <w:szCs w:val="24"/>
+        </w:rPr>
+        <w:t>Escuro</w:t>
+      </w:r>
+      <w:r>
+        <w:rPr>
+          <w:sz w:val="24"/>
+          <w:szCs w:val="24"/>
+        </w:rPr>
+        <w:t xml:space="preserve"> </w:t>
+      </w:r>
+      <w:r>
+        <w:rPr>
+          <w:sz w:val="24"/>
+          <w:szCs w:val="24"/>
+        </w:rPr>
+        <w:t>(</w:t>
+      </w:r>
+      <w:r>
+        <w:rPr>
+          <w:sz w:val="24"/>
+          <w:szCs w:val="24"/>
+        </w:rPr>
+        <w:t>#602F5E</w:t>
+      </w:r>
+      <w:r>
+        <w:rPr>
+          <w:sz w:val="24"/>
+          <w:szCs w:val="24"/>
+        </w:rPr>
+        <w:t xml:space="preserve">) — </w:t>
+      </w:r>
+      <w:r>
+        <w:rPr>
+          <w:sz w:val="24"/>
+          <w:szCs w:val="24"/>
+        </w:rPr>
+        <w:t xml:space="preserve">A cor foi usada com o intuito de transmitir força, foco e exclusividade, passando uma imagem de marca sofisticada e conectada com a performance. </w:t>
+      </w:r>
+    </w:p>
+    <w:p>
+      <w:pPr>
+        <w:jc w:val="both"/>
+        <w:rPr>
+          <w:sz w:val="24"/>
+          <w:szCs w:val="24"/>
+        </w:rPr>
+      </w:pPr>
+      <w:r>
+        <w:rPr>
+          <w:sz w:val="24"/>
+          <w:szCs w:val="24"/>
+        </w:rPr>
+        <w:t xml:space="preserve">Essa cor foi usada na </w:t>
+      </w:r>
+      <w:proofErr w:type="spellStart"/>
+      <w:r>
+        <w:rPr>
+          <w:i/>
+          <w:iCs/>
+          <w:sz w:val="24"/>
+          <w:szCs w:val="24"/>
+        </w:rPr>
+        <w:t>navbar</w:t>
+      </w:r>
+      <w:proofErr w:type="spellEnd"/>
+      <w:r>
+        <w:rPr>
+          <w:sz w:val="24"/>
+          <w:szCs w:val="24"/>
+        </w:rPr>
+        <w:t xml:space="preserve"> principal, botões de ação, rodapé e entre outros elementos presentes na plataforma.</w:t>
+      </w:r>
+    </w:p>
+    <w:p>
+      <w:pPr>
+        <w:jc w:val="both"/>
+        <w:rPr>
+          <w:sz w:val="24"/>
+          <w:szCs w:val="24"/>
+        </w:rPr>
+      </w:pPr>
+      <w:r>
+        <w:rPr>
+          <w:b/>
+          <w:bCs/>
           <w:sz w:val="24"/>
           <w:szCs w:val="24"/>
         </w:rPr>
         <w:lastRenderedPageBreak/>
+        <w:t>Cor secundária:</w:t>
+      </w:r>
+      <w:r>
+        <w:rPr>
+          <w:sz w:val="24"/>
+          <w:szCs w:val="24"/>
+        </w:rPr>
+        <w:t xml:space="preserve"> </w:t>
+      </w:r>
+      <w:r>
+        <w:rPr>
+          <w:sz w:val="24"/>
+          <w:szCs w:val="24"/>
+        </w:rPr>
+        <w:t>Cinza Claro (</w:t>
+      </w:r>
+      <w:r>
+        <w:rPr>
+          <w:rStyle w:val="CdigoHTML"/>
+          <w:rFonts w:asciiTheme="minorHAnsi" w:eastAsiaTheme="minorHAnsi" w:hAnsiTheme="minorHAnsi" w:cstheme="minorHAnsi"/>
+          <w:sz w:val="24"/>
+          <w:szCs w:val="24"/>
+        </w:rPr>
+        <w:t>#F2F0EF</w:t>
+      </w:r>
+      <w:r>
+        <w:rPr>
+          <w:sz w:val="24"/>
+          <w:szCs w:val="24"/>
+        </w:rPr>
+        <w:t>)</w:t>
+      </w:r>
+      <w:r>
+        <w:rPr>
+          <w:sz w:val="24"/>
+          <w:szCs w:val="24"/>
+        </w:rPr>
+        <w:t xml:space="preserve"> </w:t>
+      </w:r>
+      <w:r>
+        <w:rPr>
+          <w:sz w:val="24"/>
+          <w:szCs w:val="24"/>
+        </w:rPr>
+        <w:t xml:space="preserve">— </w:t>
+      </w:r>
+      <w:r>
+        <w:rPr>
+          <w:sz w:val="24"/>
+          <w:szCs w:val="24"/>
+        </w:rPr>
+        <w:t>Essa cor foi usada com a intenção de trazer leveza e organização visual, sendo ideal para criar contraste com as cores principais (as duas tonalidades de roxo) da plataforma.</w:t>
+      </w:r>
+    </w:p>
+    <w:p>
+      <w:pPr>
+        <w:jc w:val="both"/>
+        <w:rPr>
+          <w:sz w:val="24"/>
+          <w:szCs w:val="24"/>
+        </w:rPr>
+      </w:pPr>
+      <w:r>
+        <w:rPr>
+          <w:sz w:val="24"/>
+          <w:szCs w:val="24"/>
+        </w:rPr>
+        <w:t xml:space="preserve">O Cinza Claro foi usado como cor de fundo de todo o e-commerce, em alguns títulos/textos e utilizado como cor de fundo da segunda </w:t>
+      </w:r>
+      <w:proofErr w:type="spellStart"/>
+      <w:r>
+        <w:rPr>
+          <w:i/>
+          <w:iCs/>
+          <w:sz w:val="24"/>
+          <w:szCs w:val="24"/>
+        </w:rPr>
+        <w:t>navbar</w:t>
+      </w:r>
+      <w:proofErr w:type="spellEnd"/>
+      <w:r>
+        <w:rPr>
+          <w:sz w:val="24"/>
+          <w:szCs w:val="24"/>
+        </w:rPr>
+        <w:t>, sendo as categorias dos produtos.</w:t>
+      </w:r>
+    </w:p>
+    <w:p>
+      <w:pPr>
+        <w:jc w:val="both"/>
+        <w:rPr>
+          <w:sz w:val="24"/>
+          <w:szCs w:val="24"/>
+        </w:rPr>
+      </w:pPr>
+      <w:r>
+        <w:rPr>
+          <w:b/>
+          <w:bCs/>
+          <w:sz w:val="24"/>
+          <w:szCs w:val="24"/>
+        </w:rPr>
+        <w:t xml:space="preserve">Cor </w:t>
+      </w:r>
+      <w:r>
+        <w:rPr>
+          <w:b/>
+          <w:bCs/>
+          <w:sz w:val="24"/>
+          <w:szCs w:val="24"/>
+        </w:rPr>
+        <w:t>terciária</w:t>
+      </w:r>
+      <w:r>
+        <w:rPr>
+          <w:b/>
+          <w:bCs/>
+          <w:sz w:val="24"/>
+          <w:szCs w:val="24"/>
+        </w:rPr>
+        <w:t>:</w:t>
+      </w:r>
+      <w:r>
+        <w:rPr>
+          <w:b/>
+          <w:bCs/>
+          <w:sz w:val="24"/>
+          <w:szCs w:val="24"/>
+        </w:rPr>
+        <w:t xml:space="preserve"> </w:t>
+      </w:r>
+      <w:r>
+        <w:rPr>
+          <w:sz w:val="24"/>
+          <w:szCs w:val="24"/>
+        </w:rPr>
+        <w:t>Laranja Queimado (</w:t>
+      </w:r>
+      <w:r>
+        <w:rPr>
+          <w:sz w:val="24"/>
+          <w:szCs w:val="24"/>
+        </w:rPr>
+        <w:t>#EA8639</w:t>
+      </w:r>
+      <w:r>
+        <w:rPr>
+          <w:sz w:val="24"/>
+          <w:szCs w:val="24"/>
+        </w:rPr>
+        <w:t>)</w:t>
+      </w:r>
+      <w:r>
+        <w:rPr>
+          <w:b/>
+          <w:bCs/>
+          <w:sz w:val="24"/>
+          <w:szCs w:val="24"/>
+        </w:rPr>
+        <w:t xml:space="preserve"> </w:t>
+      </w:r>
+      <w:r>
+        <w:rPr>
+          <w:sz w:val="24"/>
+          <w:szCs w:val="24"/>
+        </w:rPr>
+        <w:t>Por ser um tom forte, essa cor remete a energia, apetite saudável e movimento, sendo utilizada para botões de ação, textos em destaque e outros.</w:t>
+      </w:r>
+      <w:r>
+        <w:rPr>
+          <w:sz w:val="24"/>
+          <w:szCs w:val="24"/>
+        </w:rPr>
+        <w:t xml:space="preserve"> </w:t>
+      </w:r>
+    </w:p>
+    <w:p>
+      <w:pPr>
+        <w:jc w:val="both"/>
+        <w:rPr>
+          <w:sz w:val="24"/>
+          <w:szCs w:val="24"/>
+        </w:rPr>
+      </w:pPr>
+      <w:r>
+        <w:rPr>
+          <w:sz w:val="24"/>
+          <w:szCs w:val="24"/>
+        </w:rPr>
+        <w:t>Utilizada em menor quantidade, o laranja está presente em textos e botões, como o de “Adicionar ao Carrinho”.</w:t>
+      </w:r>
+    </w:p>
+    <w:p>
+      <w:pPr>
+        <w:jc w:val="both"/>
+        <w:rPr>
+          <w:sz w:val="24"/>
+          <w:szCs w:val="24"/>
+        </w:rPr>
+      </w:pPr>
+      <w:r>
+        <w:rPr>
+          <w:sz w:val="24"/>
+          <w:szCs w:val="24"/>
+        </w:rPr>
+        <w:t>A paleta de cores escolhida conseguiu transmitir a essência da plataforma – saúde, confiança e performance, conseguindo manter o equilíbrio entre o estilo e modernidade.</w:t>
+      </w:r>
+    </w:p>
+    <w:p>
+      <w:pPr>
+        <w:jc w:val="both"/>
+        <w:rPr>
+          <w:sz w:val="24"/>
+          <w:szCs w:val="24"/>
+        </w:rPr>
+      </w:pPr>
+    </w:p>
+    <w:p>
+      <w:pPr>
+        <w:jc w:val="both"/>
+        <w:rPr>
+          <w:sz w:val="24"/>
+          <w:szCs w:val="24"/>
+        </w:rPr>
+      </w:pPr>
+      <w:r>
+        <w:rPr>
+          <w:b/>
+          <w:bCs/>
+          <w:color w:val="1F4E79" w:themeColor="accent5" w:themeShade="80"/>
+          <w:sz w:val="24"/>
+          <w:szCs w:val="24"/>
+        </w:rPr>
+        <w:t>Paleta de cores - Usuário</w:t>
+      </w:r>
+    </w:p>
+    <w:p>
+      <w:pPr>
+        <w:jc w:val="both"/>
+        <w:rPr>
+          <w:sz w:val="24"/>
+          <w:szCs w:val="24"/>
+        </w:rPr>
+      </w:pPr>
+      <w:r>
+        <w:rPr>
+          <w:noProof/>
+          <w:sz w:val="24"/>
+          <w:szCs w:val="24"/>
+          <w14:ligatures w14:val="none"/>
+        </w:rPr>
+        <w:drawing>
+          <wp:inline distT="0" distB="0" distL="0" distR="0" wp14:anchorId="595C9485" wp14:editId="39B7C63D">
+            <wp:extent cx="3437994" cy="3215640"/>
+            <wp:effectExtent l="0" t="0" r="0" b="3810"/>
+            <wp:docPr id="15" name="Imagem 15"/>
+            <wp:cNvGraphicFramePr>
+              <a:graphicFrameLocks xmlns:a="http://schemas.openxmlformats.org/drawingml/2006/main" noChangeAspect="1"/>
+            </wp:cNvGraphicFramePr>
+            <a:graphic xmlns:a="http://schemas.openxmlformats.org/drawingml/2006/main">
+              <a:graphicData uri="http://schemas.openxmlformats.org/drawingml/2006/picture">
+                <pic:pic xmlns:pic="http://schemas.openxmlformats.org/drawingml/2006/picture">
+                  <pic:nvPicPr>
+                    <pic:cNvPr id="15" name="Imagem 15"/>
+                    <pic:cNvPicPr/>
+                  </pic:nvPicPr>
+                  <pic:blipFill>
+                    <a:blip r:embed="rId10" cstate="print">
+                      <a:extLst>
+                        <a:ext uri="{28A0092B-C50C-407E-A947-70E740481C1C}">
+                          <a14:useLocalDpi xmlns:a14="http://schemas.microsoft.com/office/drawing/2010/main" val="0"/>
+                        </a:ext>
+                      </a:extLst>
+                    </a:blip>
+                    <a:stretch>
+                      <a:fillRect/>
+                    </a:stretch>
+                  </pic:blipFill>
+                  <pic:spPr>
+                    <a:xfrm>
+                      <a:off x="0" y="0"/>
+                      <a:ext cx="3437994" cy="3215640"/>
+                    </a:xfrm>
+                    <a:prstGeom prst="rect">
+                      <a:avLst/>
+                    </a:prstGeom>
+                  </pic:spPr>
+                </pic:pic>
+              </a:graphicData>
+            </a:graphic>
+          </wp:inline>
+        </w:drawing>
+      </w:r>
+    </w:p>
+    <w:p>
+      <w:pPr>
+        <w:jc w:val="both"/>
+        <w:rPr>
+          <w:sz w:val="24"/>
+          <w:szCs w:val="24"/>
+        </w:rPr>
+      </w:pPr>
+    </w:p>
+    <w:p>
+      <w:pPr>
+        <w:jc w:val="both"/>
+        <w:rPr>
+          <w:b/>
+          <w:bCs/>
+          <w:color w:val="1F4E79" w:themeColor="accent5" w:themeShade="80"/>
+          <w:sz w:val="24"/>
+          <w:szCs w:val="24"/>
+        </w:rPr>
+      </w:pPr>
+      <w:r>
+        <w:rPr>
+          <w:b/>
+          <w:bCs/>
+          <w:color w:val="1F4E79" w:themeColor="accent5" w:themeShade="80"/>
+          <w:sz w:val="24"/>
+          <w:szCs w:val="24"/>
+        </w:rPr>
         <w:t>Teste de Contraste</w:t>
       </w:r>
       <w:r>
@@ -3234,18 +3606,1069 @@
           <w:sz w:val="24"/>
           <w:szCs w:val="24"/>
         </w:rPr>
+        <w:t xml:space="preserve"> Usuário</w:t>
+      </w:r>
+    </w:p>
+    <w:p>
+      <w:pPr>
+        <w:jc w:val="both"/>
+        <w:rPr>
+          <w:sz w:val="24"/>
+          <w:szCs w:val="24"/>
+        </w:rPr>
+      </w:pPr>
+      <w:r>
+        <w:rPr>
+          <w:sz w:val="24"/>
+          <w:szCs w:val="24"/>
+        </w:rPr>
+        <w:lastRenderedPageBreak/>
+        <w:drawing>
+          <wp:inline distT="0" distB="0" distL="0" distR="0" wp14:anchorId="639FE413" wp14:editId="0645EAEB">
+            <wp:extent cx="4754880" cy="1930132"/>
+            <wp:effectExtent l="0" t="0" r="7620" b="0"/>
+            <wp:docPr id="1" name="Imagem 1" descr="Interface gráfica do usuário, Aplicativo&#10;&#10;Descrição gerada automaticamente"/>
+            <wp:cNvGraphicFramePr>
+              <a:graphicFrameLocks xmlns:a="http://schemas.openxmlformats.org/drawingml/2006/main" noChangeAspect="1"/>
+            </wp:cNvGraphicFramePr>
+            <a:graphic xmlns:a="http://schemas.openxmlformats.org/drawingml/2006/main">
+              <a:graphicData uri="http://schemas.openxmlformats.org/drawingml/2006/picture">
+                <pic:pic xmlns:pic="http://schemas.openxmlformats.org/drawingml/2006/picture">
+                  <pic:nvPicPr>
+                    <pic:cNvPr id="1" name="Imagem 1" descr="Interface gráfica do usuário, Aplicativo&#10;&#10;Descrição gerada automaticamente"/>
+                    <pic:cNvPicPr/>
+                  </pic:nvPicPr>
+                  <pic:blipFill>
+                    <a:blip r:embed="rId11"/>
+                    <a:stretch>
+                      <a:fillRect/>
+                    </a:stretch>
+                  </pic:blipFill>
+                  <pic:spPr>
+                    <a:xfrm>
+                      <a:off x="0" y="0"/>
+                      <a:ext cx="4768740" cy="1935758"/>
+                    </a:xfrm>
+                    <a:prstGeom prst="rect">
+                      <a:avLst/>
+                    </a:prstGeom>
+                  </pic:spPr>
+                </pic:pic>
+              </a:graphicData>
+            </a:graphic>
+          </wp:inline>
+        </w:drawing>
+      </w:r>
+    </w:p>
+    <w:p>
+      <w:pPr>
+        <w:jc w:val="both"/>
+        <w:rPr>
+          <w:sz w:val="24"/>
+          <w:szCs w:val="24"/>
+        </w:rPr>
+      </w:pPr>
+    </w:p>
+    <w:p>
+      <w:pPr>
+        <w:jc w:val="both"/>
+        <w:rPr>
+          <w:sz w:val="24"/>
+          <w:szCs w:val="24"/>
+        </w:rPr>
+      </w:pPr>
+      <w:r>
+        <w:rPr>
+          <w:sz w:val="24"/>
+          <w:szCs w:val="24"/>
+        </w:rPr>
+        <w:drawing>
+          <wp:inline distT="0" distB="0" distL="0" distR="0" wp14:anchorId="66B1F910" wp14:editId="1174F34C">
+            <wp:extent cx="4815840" cy="1939021"/>
+            <wp:effectExtent l="0" t="0" r="3810" b="4445"/>
+            <wp:docPr id="3" name="Imagem 3" descr="Interface gráfica do usuário, Aplicativo&#10;&#10;Descrição gerada automaticamente"/>
+            <wp:cNvGraphicFramePr>
+              <a:graphicFrameLocks xmlns:a="http://schemas.openxmlformats.org/drawingml/2006/main" noChangeAspect="1"/>
+            </wp:cNvGraphicFramePr>
+            <a:graphic xmlns:a="http://schemas.openxmlformats.org/drawingml/2006/main">
+              <a:graphicData uri="http://schemas.openxmlformats.org/drawingml/2006/picture">
+                <pic:pic xmlns:pic="http://schemas.openxmlformats.org/drawingml/2006/picture">
+                  <pic:nvPicPr>
+                    <pic:cNvPr id="3" name="Imagem 3" descr="Interface gráfica do usuário, Aplicativo&#10;&#10;Descrição gerada automaticamente"/>
+                    <pic:cNvPicPr/>
+                  </pic:nvPicPr>
+                  <pic:blipFill>
+                    <a:blip r:embed="rId12"/>
+                    <a:stretch>
+                      <a:fillRect/>
+                    </a:stretch>
+                  </pic:blipFill>
+                  <pic:spPr>
+                    <a:xfrm>
+                      <a:off x="0" y="0"/>
+                      <a:ext cx="4836818" cy="1947468"/>
+                    </a:xfrm>
+                    <a:prstGeom prst="rect">
+                      <a:avLst/>
+                    </a:prstGeom>
+                  </pic:spPr>
+                </pic:pic>
+              </a:graphicData>
+            </a:graphic>
+          </wp:inline>
+        </w:drawing>
+      </w:r>
+    </w:p>
+    <w:p>
+      <w:pPr>
+        <w:jc w:val="both"/>
+        <w:rPr>
+          <w:sz w:val="24"/>
+          <w:szCs w:val="24"/>
+        </w:rPr>
+      </w:pPr>
+    </w:p>
+    <w:p>
+      <w:pPr>
+        <w:jc w:val="both"/>
+        <w:rPr>
+          <w:sz w:val="24"/>
+          <w:szCs w:val="24"/>
+        </w:rPr>
+      </w:pPr>
+      <w:r>
+        <w:rPr>
+          <w:sz w:val="24"/>
+          <w:szCs w:val="24"/>
+        </w:rPr>
+        <w:drawing>
+          <wp:inline distT="0" distB="0" distL="0" distR="0" wp14:anchorId="2B78323B" wp14:editId="2C92C8B3">
+            <wp:extent cx="4770120" cy="1955390"/>
+            <wp:effectExtent l="0" t="0" r="0" b="6985"/>
+            <wp:docPr id="4" name="Imagem 4" descr="Interface gráfica do usuário, Texto, Aplicativo&#10;&#10;Descrição gerada automaticamente"/>
+            <wp:cNvGraphicFramePr>
+              <a:graphicFrameLocks xmlns:a="http://schemas.openxmlformats.org/drawingml/2006/main" noChangeAspect="1"/>
+            </wp:cNvGraphicFramePr>
+            <a:graphic xmlns:a="http://schemas.openxmlformats.org/drawingml/2006/main">
+              <a:graphicData uri="http://schemas.openxmlformats.org/drawingml/2006/picture">
+                <pic:pic xmlns:pic="http://schemas.openxmlformats.org/drawingml/2006/picture">
+                  <pic:nvPicPr>
+                    <pic:cNvPr id="4" name="Imagem 4" descr="Interface gráfica do usuário, Texto, Aplicativo&#10;&#10;Descrição gerada automaticamente"/>
+                    <pic:cNvPicPr/>
+                  </pic:nvPicPr>
+                  <pic:blipFill>
+                    <a:blip r:embed="rId13"/>
+                    <a:stretch>
+                      <a:fillRect/>
+                    </a:stretch>
+                  </pic:blipFill>
+                  <pic:spPr>
+                    <a:xfrm>
+                      <a:off x="0" y="0"/>
+                      <a:ext cx="4783258" cy="1960776"/>
+                    </a:xfrm>
+                    <a:prstGeom prst="rect">
+                      <a:avLst/>
+                    </a:prstGeom>
+                  </pic:spPr>
+                </pic:pic>
+              </a:graphicData>
+            </a:graphic>
+          </wp:inline>
+        </w:drawing>
+      </w:r>
+    </w:p>
+    <w:p>
+      <w:pPr>
+        <w:jc w:val="both"/>
+        <w:rPr>
+          <w:sz w:val="24"/>
+          <w:szCs w:val="24"/>
+        </w:rPr>
+      </w:pPr>
+    </w:p>
+    <w:p>
+      <w:pPr>
+        <w:jc w:val="both"/>
+        <w:rPr>
+          <w:sz w:val="24"/>
+          <w:szCs w:val="24"/>
+        </w:rPr>
+      </w:pPr>
+      <w:r>
+        <w:rPr>
+          <w:sz w:val="24"/>
+          <w:szCs w:val="24"/>
+        </w:rPr>
+        <w:lastRenderedPageBreak/>
+        <w:drawing>
+          <wp:inline distT="0" distB="0" distL="0" distR="0" wp14:anchorId="2921EE64" wp14:editId="0EDF6779">
+            <wp:extent cx="4922520" cy="1997603"/>
+            <wp:effectExtent l="0" t="0" r="0" b="3175"/>
+            <wp:docPr id="5" name="Imagem 5" descr="Interface gráfica do usuário, Texto, Aplicativo&#10;&#10;Descrição gerada automaticamente"/>
+            <wp:cNvGraphicFramePr>
+              <a:graphicFrameLocks xmlns:a="http://schemas.openxmlformats.org/drawingml/2006/main" noChangeAspect="1"/>
+            </wp:cNvGraphicFramePr>
+            <a:graphic xmlns:a="http://schemas.openxmlformats.org/drawingml/2006/main">
+              <a:graphicData uri="http://schemas.openxmlformats.org/drawingml/2006/picture">
+                <pic:pic xmlns:pic="http://schemas.openxmlformats.org/drawingml/2006/picture">
+                  <pic:nvPicPr>
+                    <pic:cNvPr id="5" name="Imagem 5" descr="Interface gráfica do usuário, Texto, Aplicativo&#10;&#10;Descrição gerada automaticamente"/>
+                    <pic:cNvPicPr/>
+                  </pic:nvPicPr>
+                  <pic:blipFill>
+                    <a:blip r:embed="rId14"/>
+                    <a:stretch>
+                      <a:fillRect/>
+                    </a:stretch>
+                  </pic:blipFill>
+                  <pic:spPr>
+                    <a:xfrm>
+                      <a:off x="0" y="0"/>
+                      <a:ext cx="4933360" cy="2002002"/>
+                    </a:xfrm>
+                    <a:prstGeom prst="rect">
+                      <a:avLst/>
+                    </a:prstGeom>
+                  </pic:spPr>
+                </pic:pic>
+              </a:graphicData>
+            </a:graphic>
+          </wp:inline>
+        </w:drawing>
+      </w:r>
+    </w:p>
+    <w:p>
+      <w:pPr>
+        <w:jc w:val="both"/>
+        <w:rPr>
+          <w:sz w:val="24"/>
+          <w:szCs w:val="24"/>
+        </w:rPr>
+      </w:pPr>
+    </w:p>
+    <w:p>
+      <w:pPr>
+        <w:jc w:val="both"/>
+        <w:rPr>
+          <w:sz w:val="24"/>
+          <w:szCs w:val="24"/>
+        </w:rPr>
+      </w:pPr>
+      <w:r>
+        <w:rPr>
+          <w:b/>
+          <w:bCs/>
+          <w:color w:val="1F4E79" w:themeColor="accent5" w:themeShade="80"/>
+          <w:sz w:val="24"/>
+          <w:szCs w:val="24"/>
+        </w:rPr>
+        <w:t>Paleta de cores - Administrador</w:t>
+      </w:r>
+    </w:p>
+    <w:p>
+      <w:pPr>
+        <w:jc w:val="both"/>
+        <w:rPr>
+          <w:sz w:val="24"/>
+          <w:szCs w:val="24"/>
+        </w:rPr>
+      </w:pPr>
+      <w:r>
+        <w:rPr>
+          <w:b/>
+          <w:bCs/>
+          <w:sz w:val="24"/>
+          <w:szCs w:val="24"/>
+        </w:rPr>
+        <w:t xml:space="preserve">Cor </w:t>
+      </w:r>
+      <w:r>
+        <w:rPr>
+          <w:b/>
+          <w:bCs/>
+          <w:sz w:val="24"/>
+          <w:szCs w:val="24"/>
+        </w:rPr>
+        <w:t>P</w:t>
+      </w:r>
+      <w:r>
+        <w:rPr>
+          <w:b/>
+          <w:bCs/>
+          <w:sz w:val="24"/>
+          <w:szCs w:val="24"/>
+        </w:rPr>
+        <w:t>rimária</w:t>
+      </w:r>
+      <w:r>
+        <w:rPr>
+          <w:b/>
+          <w:bCs/>
+          <w:sz w:val="24"/>
+          <w:szCs w:val="24"/>
+        </w:rPr>
+        <w:t>/Destaque</w:t>
+      </w:r>
+      <w:r>
+        <w:rPr>
+          <w:b/>
+          <w:bCs/>
+          <w:sz w:val="24"/>
+          <w:szCs w:val="24"/>
+        </w:rPr>
+        <w:t>:</w:t>
+      </w:r>
+      <w:r>
+        <w:rPr>
+          <w:sz w:val="24"/>
+          <w:szCs w:val="24"/>
+        </w:rPr>
+        <w:t xml:space="preserve"> Roxo </w:t>
+      </w:r>
+      <w:r>
+        <w:rPr>
+          <w:sz w:val="24"/>
+          <w:szCs w:val="24"/>
+        </w:rPr>
+        <w:t>Vinho Profundo (</w:t>
+      </w:r>
+      <w:r>
+        <w:rPr>
+          <w:sz w:val="24"/>
+          <w:szCs w:val="24"/>
+        </w:rPr>
+        <w:t>#360B33</w:t>
+      </w:r>
+      <w:r>
+        <w:rPr>
+          <w:sz w:val="24"/>
+          <w:szCs w:val="24"/>
+        </w:rPr>
+        <w:t xml:space="preserve">) — </w:t>
+      </w:r>
+      <w:r>
+        <w:rPr>
+          <w:sz w:val="24"/>
+          <w:szCs w:val="24"/>
+        </w:rPr>
+        <w:t xml:space="preserve">Por ser uma plataforma de administrador, </w:t>
+      </w:r>
+      <w:r>
+        <w:rPr>
+          <w:sz w:val="24"/>
+          <w:szCs w:val="24"/>
+        </w:rPr>
+        <w:t>o intuito era manter a paleta de cores utilizada na seção do usuário, porém, era necessário cores que transmitissem autoridade. Por isso, essa tonalidade de roxo foi escolhida, por trazer intensidade e autoridade, reforçando a identidade de uma marca séria, focada nos resultados e com confiança.</w:t>
+      </w:r>
+    </w:p>
+    <w:p>
+      <w:pPr>
+        <w:jc w:val="both"/>
+        <w:rPr>
+          <w:sz w:val="24"/>
+          <w:szCs w:val="24"/>
+        </w:rPr>
+      </w:pPr>
+      <w:r>
+        <w:rPr>
+          <w:sz w:val="24"/>
+          <w:szCs w:val="24"/>
+        </w:rPr>
+        <w:t xml:space="preserve">Essa cor foi usada de forma predominante no site, estando presente na </w:t>
+      </w:r>
+      <w:proofErr w:type="spellStart"/>
+      <w:r>
+        <w:rPr>
+          <w:i/>
+          <w:iCs/>
+          <w:sz w:val="24"/>
+          <w:szCs w:val="24"/>
+        </w:rPr>
+        <w:t>navbar</w:t>
+      </w:r>
+      <w:proofErr w:type="spellEnd"/>
+      <w:r>
+        <w:rPr>
+          <w:sz w:val="24"/>
+          <w:szCs w:val="24"/>
+        </w:rPr>
+        <w:t xml:space="preserve"> lateral, </w:t>
+      </w:r>
+      <w:r>
+        <w:rPr>
+          <w:i/>
+          <w:iCs/>
+          <w:sz w:val="24"/>
+          <w:szCs w:val="24"/>
+        </w:rPr>
+        <w:t>cards</w:t>
+      </w:r>
+      <w:r>
+        <w:rPr>
+          <w:sz w:val="24"/>
+          <w:szCs w:val="24"/>
+        </w:rPr>
+        <w:t xml:space="preserve"> informativos, na cor de fundo de nomes das tabelas e entre outras utilizações.</w:t>
+      </w:r>
+    </w:p>
+    <w:p>
+      <w:pPr>
+        <w:jc w:val="both"/>
+        <w:rPr>
+          <w:sz w:val="24"/>
+          <w:szCs w:val="24"/>
+        </w:rPr>
+      </w:pPr>
+      <w:r>
+        <w:rPr>
+          <w:b/>
+          <w:bCs/>
+          <w:sz w:val="24"/>
+          <w:szCs w:val="24"/>
+        </w:rPr>
+        <w:t>Cor secundária:</w:t>
+      </w:r>
+      <w:r>
+        <w:rPr>
+          <w:sz w:val="24"/>
+          <w:szCs w:val="24"/>
+        </w:rPr>
         <w:t xml:space="preserve"> </w:t>
       </w:r>
       <w:r>
         <w:rPr>
+          <w:sz w:val="24"/>
+          <w:szCs w:val="24"/>
+        </w:rPr>
+        <w:t>Cinza Claro (</w:t>
+      </w:r>
+      <w:r>
+        <w:rPr>
+          <w:sz w:val="24"/>
+          <w:szCs w:val="24"/>
+        </w:rPr>
+        <w:t>#F2F0EF</w:t>
+      </w:r>
+      <w:r>
+        <w:rPr>
+          <w:sz w:val="24"/>
+          <w:szCs w:val="24"/>
+        </w:rPr>
+        <w:t>)</w:t>
+      </w:r>
+      <w:r>
+        <w:rPr>
+          <w:sz w:val="24"/>
+          <w:szCs w:val="24"/>
+        </w:rPr>
+        <w:t xml:space="preserve"> </w:t>
+      </w:r>
+      <w:r>
+        <w:rPr>
+          <w:sz w:val="24"/>
+          <w:szCs w:val="24"/>
+        </w:rPr>
+        <w:t>–</w:t>
+      </w:r>
+      <w:r>
+        <w:rPr>
+          <w:sz w:val="24"/>
+          <w:szCs w:val="24"/>
+        </w:rPr>
+        <w:t xml:space="preserve"> </w:t>
+      </w:r>
+      <w:r>
+        <w:rPr>
+          <w:sz w:val="24"/>
+          <w:szCs w:val="24"/>
+        </w:rPr>
+        <w:t xml:space="preserve">Por representar clareza, limpeza visual e organização, essa cor foi escolhida para ser o fundo de todas as páginas para deixar um melhor </w:t>
+      </w:r>
+      <w:r>
+        <w:rPr>
+          <w:sz w:val="24"/>
+          <w:szCs w:val="24"/>
+        </w:rPr>
+        <w:t>contraste entre as cores principais e um layout mais leve</w:t>
+      </w:r>
+      <w:r>
+        <w:rPr>
+          <w:sz w:val="24"/>
+          <w:szCs w:val="24"/>
+        </w:rPr>
+        <w:t>.</w:t>
+      </w:r>
+    </w:p>
+    <w:p>
+      <w:pPr>
+        <w:jc w:val="both"/>
+        <w:rPr>
+          <w:sz w:val="24"/>
+          <w:szCs w:val="24"/>
+        </w:rPr>
+      </w:pPr>
+      <w:r>
+        <w:rPr>
+          <w:sz w:val="24"/>
+          <w:szCs w:val="24"/>
+        </w:rPr>
+        <w:t xml:space="preserve">O Cinza Claro foi usado como cor de fundo de todo </w:t>
+      </w:r>
+      <w:r>
+        <w:rPr>
+          <w:sz w:val="24"/>
+          <w:szCs w:val="24"/>
+        </w:rPr>
+        <w:t>a plataforma</w:t>
+      </w:r>
+      <w:r>
+        <w:rPr>
+          <w:sz w:val="24"/>
+          <w:szCs w:val="24"/>
+        </w:rPr>
+        <w:t xml:space="preserve">, em alguns títulos/textos e </w:t>
+      </w:r>
+      <w:r>
+        <w:rPr>
+          <w:sz w:val="24"/>
+          <w:szCs w:val="24"/>
+        </w:rPr>
+        <w:t>entre outras funcionalidades.</w:t>
+      </w:r>
+    </w:p>
+    <w:p>
+      <w:pPr>
+        <w:jc w:val="both"/>
+        <w:rPr>
+          <w:sz w:val="24"/>
+          <w:szCs w:val="24"/>
+        </w:rPr>
+      </w:pPr>
+      <w:r>
+        <w:rPr>
+          <w:b/>
+          <w:bCs/>
+          <w:sz w:val="24"/>
+          <w:szCs w:val="24"/>
+        </w:rPr>
+        <w:t xml:space="preserve">Cor </w:t>
+      </w:r>
+      <w:r>
+        <w:rPr>
+          <w:b/>
+          <w:bCs/>
+          <w:sz w:val="24"/>
+          <w:szCs w:val="24"/>
+        </w:rPr>
+        <w:t>terciária</w:t>
+      </w:r>
+      <w:r>
+        <w:rPr>
+          <w:b/>
+          <w:bCs/>
+          <w:sz w:val="24"/>
+          <w:szCs w:val="24"/>
+        </w:rPr>
+        <w:t>:</w:t>
+      </w:r>
+      <w:r>
+        <w:rPr>
+          <w:sz w:val="24"/>
+          <w:szCs w:val="24"/>
+        </w:rPr>
+        <w:t xml:space="preserve"> </w:t>
+      </w:r>
+      <w:r>
+        <w:rPr>
+          <w:sz w:val="24"/>
+          <w:szCs w:val="24"/>
+        </w:rPr>
+        <w:t>Laranja Pêssego (</w:t>
+      </w:r>
+      <w:r>
+        <w:rPr>
+          <w:sz w:val="24"/>
+          <w:szCs w:val="24"/>
+        </w:rPr>
+        <w:t>#FFB464</w:t>
+      </w:r>
+      <w:r>
+        <w:rPr>
+          <w:sz w:val="24"/>
+          <w:szCs w:val="24"/>
+        </w:rPr>
+        <w:t>)</w:t>
+      </w:r>
+      <w:r>
+        <w:rPr>
+          <w:sz w:val="24"/>
+          <w:szCs w:val="24"/>
+        </w:rPr>
+        <w:t xml:space="preserve"> – Essa cor transmite otimismo, acolhimento e uma leve energia, combinando com o roxo escuro, criando um contraste chamativo, mas sem ser agressivo/cansativo.</w:t>
+      </w:r>
+    </w:p>
+    <w:p>
+      <w:pPr>
+        <w:jc w:val="both"/>
+        <w:rPr>
+          <w:sz w:val="24"/>
+          <w:szCs w:val="24"/>
+        </w:rPr>
+      </w:pPr>
+      <w:r>
+        <w:rPr>
+          <w:sz w:val="24"/>
+          <w:szCs w:val="24"/>
+        </w:rPr>
+        <w:t xml:space="preserve">Sendo usada em menor quantidade, essa cor foi escolhida para ser exibida quando houver um efeito </w:t>
+      </w:r>
+      <w:proofErr w:type="spellStart"/>
+      <w:r>
+        <w:rPr>
+          <w:i/>
+          <w:iCs/>
+          <w:sz w:val="24"/>
+          <w:szCs w:val="24"/>
+        </w:rPr>
+        <w:t>hover</w:t>
+      </w:r>
+      <w:proofErr w:type="spellEnd"/>
+      <w:r>
+        <w:rPr>
+          <w:sz w:val="24"/>
+          <w:szCs w:val="24"/>
+        </w:rPr>
+        <w:t xml:space="preserve"> na </w:t>
+      </w:r>
+      <w:proofErr w:type="spellStart"/>
+      <w:r>
+        <w:rPr>
+          <w:i/>
+          <w:iCs/>
+          <w:sz w:val="24"/>
+          <w:szCs w:val="24"/>
+        </w:rPr>
+        <w:t>navbar</w:t>
+      </w:r>
+      <w:proofErr w:type="spellEnd"/>
+      <w:r>
+        <w:rPr>
+          <w:sz w:val="24"/>
+          <w:szCs w:val="24"/>
+        </w:rPr>
+        <w:t xml:space="preserve"> lateral.</w:t>
+      </w:r>
+    </w:p>
+    <w:p>
+      <w:pPr>
+        <w:jc w:val="both"/>
+        <w:rPr>
+          <w:sz w:val="24"/>
+          <w:szCs w:val="24"/>
+        </w:rPr>
+      </w:pPr>
+    </w:p>
+    <w:p>
+      <w:pPr>
+        <w:jc w:val="both"/>
+        <w:rPr>
+          <w:sz w:val="24"/>
+          <w:szCs w:val="24"/>
+        </w:rPr>
+      </w:pPr>
+      <w:r>
+        <w:rPr>
           <w:b/>
           <w:bCs/>
           <w:color w:val="1F4E79" w:themeColor="accent5" w:themeShade="80"/>
           <w:sz w:val="24"/>
           <w:szCs w:val="24"/>
         </w:rPr>
+        <w:t xml:space="preserve">Paleta de cores - </w:t>
+      </w:r>
+      <w:r>
+        <w:rPr>
+          <w:b/>
+          <w:bCs/>
+          <w:color w:val="1F4E79" w:themeColor="accent5" w:themeShade="80"/>
+          <w:sz w:val="24"/>
+          <w:szCs w:val="24"/>
+        </w:rPr>
         <w:t>Administrador</w:t>
       </w:r>
+    </w:p>
+    <w:p>
+      <w:pPr>
+        <w:jc w:val="both"/>
+        <w:rPr>
+          <w:sz w:val="24"/>
+          <w:szCs w:val="24"/>
+        </w:rPr>
+      </w:pPr>
+      <w:r>
+        <w:rPr>
+          <w:noProof/>
+          <w:sz w:val="24"/>
+          <w:szCs w:val="24"/>
+          <w14:ligatures w14:val="none"/>
+        </w:rPr>
+        <w:lastRenderedPageBreak/>
+        <w:drawing>
+          <wp:inline distT="0" distB="0" distL="0" distR="0" wp14:anchorId="35EE9792" wp14:editId="1866CA24">
+            <wp:extent cx="3726180" cy="3457584"/>
+            <wp:effectExtent l="0" t="0" r="7620" b="9525"/>
+            <wp:docPr id="16" name="Imagem 16" descr="Gráfico, Gráfico de barras&#10;&#10;Descrição gerada automaticamente"/>
+            <wp:cNvGraphicFramePr>
+              <a:graphicFrameLocks xmlns:a="http://schemas.openxmlformats.org/drawingml/2006/main" noChangeAspect="1"/>
+            </wp:cNvGraphicFramePr>
+            <a:graphic xmlns:a="http://schemas.openxmlformats.org/drawingml/2006/main">
+              <a:graphicData uri="http://schemas.openxmlformats.org/drawingml/2006/picture">
+                <pic:pic xmlns:pic="http://schemas.openxmlformats.org/drawingml/2006/picture">
+                  <pic:nvPicPr>
+                    <pic:cNvPr id="16" name="Imagem 16" descr="Gráfico, Gráfico de barras&#10;&#10;Descrição gerada automaticamente"/>
+                    <pic:cNvPicPr/>
+                  </pic:nvPicPr>
+                  <pic:blipFill>
+                    <a:blip r:embed="rId15" cstate="print">
+                      <a:extLst>
+                        <a:ext uri="{28A0092B-C50C-407E-A947-70E740481C1C}">
+                          <a14:useLocalDpi xmlns:a14="http://schemas.microsoft.com/office/drawing/2010/main" val="0"/>
+                        </a:ext>
+                      </a:extLst>
+                    </a:blip>
+                    <a:stretch>
+                      <a:fillRect/>
+                    </a:stretch>
+                  </pic:blipFill>
+                  <pic:spPr>
+                    <a:xfrm>
+                      <a:off x="0" y="0"/>
+                      <a:ext cx="3740492" cy="3470865"/>
+                    </a:xfrm>
+                    <a:prstGeom prst="rect">
+                      <a:avLst/>
+                    </a:prstGeom>
+                  </pic:spPr>
+                </pic:pic>
+              </a:graphicData>
+            </a:graphic>
+          </wp:inline>
+        </w:drawing>
+      </w:r>
+    </w:p>
+    <w:p>
+      <w:pPr>
+        <w:jc w:val="both"/>
+        <w:rPr>
+          <w:b/>
+          <w:bCs/>
+          <w:color w:val="1F4E79" w:themeColor="accent5" w:themeShade="80"/>
+          <w:sz w:val="24"/>
+          <w:szCs w:val="24"/>
+        </w:rPr>
+      </w:pPr>
+      <w:r>
+        <w:rPr>
+          <w:b/>
+          <w:bCs/>
+          <w:color w:val="1F4E79" w:themeColor="accent5" w:themeShade="80"/>
+          <w:sz w:val="24"/>
+          <w:szCs w:val="24"/>
+        </w:rPr>
+        <w:t>Teste de Contraste</w:t>
+      </w:r>
+      <w:r>
+        <w:rPr>
+          <w:b/>
+          <w:bCs/>
+          <w:color w:val="1F4E79" w:themeColor="accent5" w:themeShade="80"/>
+          <w:sz w:val="24"/>
+          <w:szCs w:val="24"/>
+        </w:rPr>
+        <w:t xml:space="preserve"> </w:t>
+      </w:r>
+      <w:r>
+        <w:rPr>
+          <w:b/>
+          <w:bCs/>
+          <w:color w:val="1F4E79" w:themeColor="accent5" w:themeShade="80"/>
+          <w:sz w:val="24"/>
+          <w:szCs w:val="24"/>
+        </w:rPr>
+        <w:t>–</w:t>
+      </w:r>
+      <w:r>
+        <w:rPr>
+          <w:b/>
+          <w:bCs/>
+          <w:color w:val="1F4E79" w:themeColor="accent5" w:themeShade="80"/>
+          <w:sz w:val="24"/>
+          <w:szCs w:val="24"/>
+        </w:rPr>
+        <w:t xml:space="preserve"> </w:t>
+      </w:r>
+      <w:r>
+        <w:rPr>
+          <w:b/>
+          <w:bCs/>
+          <w:color w:val="1F4E79" w:themeColor="accent5" w:themeShade="80"/>
+          <w:sz w:val="24"/>
+          <w:szCs w:val="24"/>
+        </w:rPr>
+        <w:t>Administrador</w:t>
+      </w:r>
+    </w:p>
+    <w:p>
+      <w:pPr>
+        <w:jc w:val="both"/>
+        <w:rPr>
+          <w:b/>
+          <w:bCs/>
+          <w:color w:val="1F4E79" w:themeColor="accent5" w:themeShade="80"/>
+          <w:sz w:val="24"/>
+          <w:szCs w:val="24"/>
+        </w:rPr>
+      </w:pPr>
+      <w:r>
+        <w:rPr>
+          <w:b/>
+          <w:bCs/>
+          <w:color w:val="1F4E79" w:themeColor="accent5" w:themeShade="80"/>
+          <w:sz w:val="24"/>
+          <w:szCs w:val="24"/>
+        </w:rPr>
+        <w:drawing>
+          <wp:inline distT="0" distB="0" distL="0" distR="0" wp14:anchorId="743890B3" wp14:editId="0824F625">
+            <wp:extent cx="4998720" cy="1861588"/>
+            <wp:effectExtent l="0" t="0" r="0" b="5715"/>
+            <wp:docPr id="8" name="Imagem 8" descr="Interface gráfica do usuário, Aplicativo&#10;&#10;Descrição gerada automaticamente"/>
+            <wp:cNvGraphicFramePr>
+              <a:graphicFrameLocks xmlns:a="http://schemas.openxmlformats.org/drawingml/2006/main" noChangeAspect="1"/>
+            </wp:cNvGraphicFramePr>
+            <a:graphic xmlns:a="http://schemas.openxmlformats.org/drawingml/2006/main">
+              <a:graphicData uri="http://schemas.openxmlformats.org/drawingml/2006/picture">
+                <pic:pic xmlns:pic="http://schemas.openxmlformats.org/drawingml/2006/picture">
+                  <pic:nvPicPr>
+                    <pic:cNvPr id="8" name="Imagem 8" descr="Interface gráfica do usuário, Aplicativo&#10;&#10;Descrição gerada automaticamente"/>
+                    <pic:cNvPicPr/>
+                  </pic:nvPicPr>
+                  <pic:blipFill>
+                    <a:blip r:embed="rId16"/>
+                    <a:stretch>
+                      <a:fillRect/>
+                    </a:stretch>
+                  </pic:blipFill>
+                  <pic:spPr>
+                    <a:xfrm>
+                      <a:off x="0" y="0"/>
+                      <a:ext cx="5006318" cy="1864418"/>
+                    </a:xfrm>
+                    <a:prstGeom prst="rect">
+                      <a:avLst/>
+                    </a:prstGeom>
+                  </pic:spPr>
+                </pic:pic>
+              </a:graphicData>
+            </a:graphic>
+          </wp:inline>
+        </w:drawing>
+      </w:r>
+    </w:p>
+    <w:p>
+      <w:pPr>
+        <w:jc w:val="both"/>
+        <w:rPr>
+          <w:b/>
+          <w:bCs/>
+          <w:color w:val="1F4E79" w:themeColor="accent5" w:themeShade="80"/>
+          <w:sz w:val="24"/>
+          <w:szCs w:val="24"/>
+        </w:rPr>
+      </w:pPr>
+      <w:r>
+        <w:rPr>
+          <w:b/>
+          <w:bCs/>
+          <w:color w:val="1F4E79" w:themeColor="accent5" w:themeShade="80"/>
+          <w:sz w:val="24"/>
+          <w:szCs w:val="24"/>
+        </w:rPr>
+        <w:drawing>
+          <wp:inline distT="0" distB="0" distL="0" distR="0" wp14:anchorId="7FC845B8" wp14:editId="37543E15">
+            <wp:extent cx="5006340" cy="1992764"/>
+            <wp:effectExtent l="0" t="0" r="3810" b="7620"/>
+            <wp:docPr id="9" name="Imagem 9" descr="Interface gráfica do usuário, Aplicativo&#10;&#10;Descrição gerada automaticamente"/>
+            <wp:cNvGraphicFramePr>
+              <a:graphicFrameLocks xmlns:a="http://schemas.openxmlformats.org/drawingml/2006/main" noChangeAspect="1"/>
+            </wp:cNvGraphicFramePr>
+            <a:graphic xmlns:a="http://schemas.openxmlformats.org/drawingml/2006/main">
+              <a:graphicData uri="http://schemas.openxmlformats.org/drawingml/2006/picture">
+                <pic:pic xmlns:pic="http://schemas.openxmlformats.org/drawingml/2006/picture">
+                  <pic:nvPicPr>
+                    <pic:cNvPr id="9" name="Imagem 9" descr="Interface gráfica do usuário, Aplicativo&#10;&#10;Descrição gerada automaticamente"/>
+                    <pic:cNvPicPr/>
+                  </pic:nvPicPr>
+                  <pic:blipFill>
+                    <a:blip r:embed="rId17"/>
+                    <a:stretch>
+                      <a:fillRect/>
+                    </a:stretch>
+                  </pic:blipFill>
+                  <pic:spPr>
+                    <a:xfrm>
+                      <a:off x="0" y="0"/>
+                      <a:ext cx="5018035" cy="1997419"/>
+                    </a:xfrm>
+                    <a:prstGeom prst="rect">
+                      <a:avLst/>
+                    </a:prstGeom>
+                  </pic:spPr>
+                </pic:pic>
+              </a:graphicData>
+            </a:graphic>
+          </wp:inline>
+        </w:drawing>
+      </w:r>
+    </w:p>
+    <w:p>
+      <w:pPr>
+        <w:jc w:val="both"/>
+        <w:rPr>
+          <w:b/>
+          <w:bCs/>
+          <w:color w:val="1F4E79" w:themeColor="accent5" w:themeShade="80"/>
+          <w:sz w:val="24"/>
+          <w:szCs w:val="24"/>
+        </w:rPr>
+      </w:pPr>
+      <w:r>
+        <w:rPr>
+          <w:b/>
+          <w:bCs/>
+          <w:color w:val="1F4E79" w:themeColor="accent5" w:themeShade="80"/>
+          <w:sz w:val="24"/>
+          <w:szCs w:val="24"/>
+        </w:rPr>
+        <w:tab/>
+      </w:r>
+    </w:p>
+    <w:p>
+      <w:pPr>
+        <w:jc w:val="both"/>
+        <w:rPr>
+          <w:b/>
+          <w:bCs/>
+          <w:color w:val="1F4E79" w:themeColor="accent5" w:themeShade="80"/>
+          <w:sz w:val="24"/>
+          <w:szCs w:val="24"/>
+        </w:rPr>
+      </w:pPr>
+      <w:r>
+        <w:rPr>
+          <w:b/>
+          <w:bCs/>
+          <w:color w:val="1F4E79" w:themeColor="accent5" w:themeShade="80"/>
+          <w:sz w:val="24"/>
+          <w:szCs w:val="24"/>
+        </w:rPr>
+        <w:lastRenderedPageBreak/>
+        <w:drawing>
+          <wp:inline distT="0" distB="0" distL="0" distR="0" wp14:anchorId="77CDC678" wp14:editId="165003F5">
+            <wp:extent cx="4998720" cy="1840427"/>
+            <wp:effectExtent l="0" t="0" r="0" b="7620"/>
+            <wp:docPr id="10" name="Imagem 10" descr="Interface gráfica do usuário, Aplicativo&#10;&#10;Descrição gerada automaticamente"/>
+            <wp:cNvGraphicFramePr>
+              <a:graphicFrameLocks xmlns:a="http://schemas.openxmlformats.org/drawingml/2006/main" noChangeAspect="1"/>
+            </wp:cNvGraphicFramePr>
+            <a:graphic xmlns:a="http://schemas.openxmlformats.org/drawingml/2006/main">
+              <a:graphicData uri="http://schemas.openxmlformats.org/drawingml/2006/picture">
+                <pic:pic xmlns:pic="http://schemas.openxmlformats.org/drawingml/2006/picture">
+                  <pic:nvPicPr>
+                    <pic:cNvPr id="10" name="Imagem 10" descr="Interface gráfica do usuário, Aplicativo&#10;&#10;Descrição gerada automaticamente"/>
+                    <pic:cNvPicPr/>
+                  </pic:nvPicPr>
+                  <pic:blipFill>
+                    <a:blip r:embed="rId18"/>
+                    <a:stretch>
+                      <a:fillRect/>
+                    </a:stretch>
+                  </pic:blipFill>
+                  <pic:spPr>
+                    <a:xfrm>
+                      <a:off x="0" y="0"/>
+                      <a:ext cx="5008078" cy="1843872"/>
+                    </a:xfrm>
+                    <a:prstGeom prst="rect">
+                      <a:avLst/>
+                    </a:prstGeom>
+                  </pic:spPr>
+                </pic:pic>
+              </a:graphicData>
+            </a:graphic>
+          </wp:inline>
+        </w:drawing>
+      </w:r>
+    </w:p>
+    <w:p>
+      <w:pPr>
+        <w:jc w:val="both"/>
+        <w:rPr>
+          <w:b/>
+          <w:bCs/>
+          <w:color w:val="1F4E79" w:themeColor="accent5" w:themeShade="80"/>
+          <w:sz w:val="24"/>
+          <w:szCs w:val="24"/>
+        </w:rPr>
+      </w:pPr>
+    </w:p>
+    <w:p>
+      <w:pPr>
+        <w:jc w:val="both"/>
+        <w:rPr>
+          <w:b/>
+          <w:bCs/>
+          <w:color w:val="1F4E79" w:themeColor="accent5" w:themeShade="80"/>
+          <w:sz w:val="24"/>
+          <w:szCs w:val="24"/>
+        </w:rPr>
+      </w:pPr>
+    </w:p>
+    <w:p>
+      <w:pPr>
+        <w:jc w:val="both"/>
+        <w:rPr>
+          <w:b/>
+          <w:bCs/>
+          <w:color w:val="1F4E79" w:themeColor="accent5" w:themeShade="80"/>
+          <w:sz w:val="24"/>
+          <w:szCs w:val="24"/>
+        </w:rPr>
+      </w:pPr>
+    </w:p>
+    <w:p>
+      <w:pPr>
+        <w:jc w:val="both"/>
+        <w:rPr>
+          <w:b/>
+          <w:bCs/>
+          <w:color w:val="1F4E79" w:themeColor="accent5" w:themeShade="80"/>
+          <w:sz w:val="24"/>
+          <w:szCs w:val="24"/>
+        </w:rPr>
+      </w:pPr>
+    </w:p>
+    <w:p>
+      <w:pPr>
+        <w:jc w:val="both"/>
+        <w:rPr>
+          <w:b/>
+          <w:bCs/>
+          <w:color w:val="1F4E79" w:themeColor="accent5" w:themeShade="80"/>
+          <w:sz w:val="24"/>
+          <w:szCs w:val="24"/>
+        </w:rPr>
+      </w:pPr>
     </w:p>
     <w:p>
       <w:pPr>
@@ -3279,7 +4702,17 @@
           <w:sz w:val="28"/>
           <w:szCs w:val="28"/>
         </w:rPr>
-        <w:t>Descrição da identidade visual do projeto - Fonte</w:t>
+        <w:t>D</w:t>
+      </w:r>
+      <w:r>
+        <w:rPr>
+          <w:rFonts w:asciiTheme="minorHAnsi" w:hAnsiTheme="minorHAnsi" w:cstheme="minorHAnsi"/>
+          <w:b/>
+          <w:bCs/>
+          <w:sz w:val="28"/>
+          <w:szCs w:val="28"/>
+        </w:rPr>
+        <w:t>escrição da identidade visual do projeto - Fonte</w:t>
       </w:r>
     </w:p>
     <w:p>
@@ -4412,7 +5845,7 @@
                     </pic:cNvPicPr>
                   </pic:nvPicPr>
                   <pic:blipFill>
-                    <a:blip r:embed="rId8">
+                    <a:blip r:embed="rId19">
                       <a:extLst>
                         <a:ext uri="{28A0092B-C50C-407E-A947-70E740481C1C}">
                           <a14:useLocalDpi xmlns:a14="http://schemas.microsoft.com/office/drawing/2010/main" val="0"/>
@@ -4464,7 +5897,11 @@
           <w:szCs w:val="32"/>
         </w:rPr>
       </w:pPr>
-      <w:r>
+    </w:p>
+    <w:p/>
+    <w:p>
+      <w:pPr>
+        <w:pStyle w:val="Ttulo2"/>
         <w:rPr>
           <w:rFonts w:asciiTheme="minorHAnsi" w:hAnsiTheme="minorHAnsi" w:cstheme="minorHAnsi"/>
           <w:b/>
@@ -4472,6 +5909,15 @@
           <w:sz w:val="32"/>
           <w:szCs w:val="32"/>
         </w:rPr>
+      </w:pPr>
+      <w:r>
+        <w:rPr>
+          <w:rFonts w:asciiTheme="minorHAnsi" w:hAnsiTheme="minorHAnsi" w:cstheme="minorHAnsi"/>
+          <w:b/>
+          <w:bCs/>
+          <w:sz w:val="32"/>
+          <w:szCs w:val="32"/>
+        </w:rPr>
         <w:t>Diagrama de navegação</w:t>
       </w:r>
     </w:p>
@@ -4496,47 +5942,316 @@
           <w:sz w:val="24"/>
           <w:szCs w:val="24"/>
         </w:rPr>
+        <w:lastRenderedPageBreak/>
         <w:t>Usuário</w:t>
       </w:r>
     </w:p>
     <w:p>
       <w:pPr>
+        <w:jc w:val="center"/>
+        <w:rPr>
+          <w:rFonts w:cstheme="minorHAnsi"/>
+          <w:b/>
+          <w:bCs/>
+          <w:color w:val="1F4E79" w:themeColor="accent5" w:themeShade="80"/>
+          <w:sz w:val="24"/>
+          <w:szCs w:val="24"/>
+        </w:rPr>
+      </w:pPr>
+      <w:r>
+        <w:rPr>
+          <w:rFonts w:cstheme="minorHAnsi"/>
+          <w:b/>
+          <w:bCs/>
+          <w:noProof/>
+          <w:color w:val="1F4E79" w:themeColor="accent5" w:themeShade="80"/>
+          <w:sz w:val="24"/>
+          <w:szCs w:val="24"/>
+          <w14:ligatures w14:val="none"/>
+        </w:rPr>
+        <w:drawing>
+          <wp:inline distT="0" distB="0" distL="0" distR="0" wp14:anchorId="07B07139" wp14:editId="7E90EB67">
+            <wp:extent cx="4122420" cy="7895291"/>
+            <wp:effectExtent l="0" t="0" r="0" b="0"/>
+            <wp:docPr id="14" name="Imagem 14" descr="Gráfico, Gráfico de cascata&#10;&#10;Descrição gerada automaticamente"/>
+            <wp:cNvGraphicFramePr>
+              <a:graphicFrameLocks xmlns:a="http://schemas.openxmlformats.org/drawingml/2006/main" noChangeAspect="1"/>
+            </wp:cNvGraphicFramePr>
+            <a:graphic xmlns:a="http://schemas.openxmlformats.org/drawingml/2006/main">
+              <a:graphicData uri="http://schemas.openxmlformats.org/drawingml/2006/picture">
+                <pic:pic xmlns:pic="http://schemas.openxmlformats.org/drawingml/2006/picture">
+                  <pic:nvPicPr>
+                    <pic:cNvPr id="14" name="Imagem 14" descr="Gráfico, Gráfico de cascata&#10;&#10;Descrição gerada automaticamente"/>
+                    <pic:cNvPicPr/>
+                  </pic:nvPicPr>
+                  <pic:blipFill>
+                    <a:blip r:embed="rId20">
+                      <a:extLst>
+                        <a:ext uri="{28A0092B-C50C-407E-A947-70E740481C1C}">
+                          <a14:useLocalDpi xmlns:a14="http://schemas.microsoft.com/office/drawing/2010/main" val="0"/>
+                        </a:ext>
+                      </a:extLst>
+                    </a:blip>
+                    <a:stretch>
+                      <a:fillRect/>
+                    </a:stretch>
+                  </pic:blipFill>
+                  <pic:spPr>
+                    <a:xfrm>
+                      <a:off x="0" y="0"/>
+                      <a:ext cx="4123801" cy="7897936"/>
+                    </a:xfrm>
+                    <a:prstGeom prst="rect">
+                      <a:avLst/>
+                    </a:prstGeom>
+                  </pic:spPr>
+                </pic:pic>
+              </a:graphicData>
+            </a:graphic>
+          </wp:inline>
+        </w:drawing>
+      </w:r>
+    </w:p>
+    <w:p>
+      <w:pPr>
+        <w:rPr>
+          <w:rFonts w:cstheme="minorHAnsi"/>
+          <w:b/>
+          <w:bCs/>
+          <w:color w:val="1F4E79" w:themeColor="accent5" w:themeShade="80"/>
+          <w:sz w:val="24"/>
+          <w:szCs w:val="24"/>
+        </w:rPr>
+      </w:pPr>
+    </w:p>
+    <w:p>
+      <w:pPr>
+        <w:rPr>
+          <w:rFonts w:cstheme="minorHAnsi"/>
+          <w:b/>
+          <w:bCs/>
+          <w:color w:val="1F4E79" w:themeColor="accent5" w:themeShade="80"/>
+          <w:sz w:val="24"/>
+          <w:szCs w:val="24"/>
+        </w:rPr>
+      </w:pPr>
+    </w:p>
+    <w:p>
+      <w:pPr>
+        <w:rPr>
+          <w:rFonts w:cstheme="minorHAnsi"/>
+          <w:b/>
+          <w:bCs/>
+          <w:color w:val="1F4E79" w:themeColor="accent5" w:themeShade="80"/>
+        </w:rPr>
+      </w:pPr>
+      <w:r>
+        <w:rPr>
+          <w:rFonts w:cstheme="minorHAnsi"/>
+          <w:b/>
+          <w:bCs/>
+          <w:color w:val="1F4E79" w:themeColor="accent5" w:themeShade="80"/>
+        </w:rPr>
+        <w:lastRenderedPageBreak/>
+        <w:t>Administrador</w:t>
+      </w:r>
+    </w:p>
+    <w:p>
+      <w:pPr>
+        <w:jc w:val="center"/>
+        <w:rPr>
+          <w:sz w:val="24"/>
+          <w:szCs w:val="24"/>
+        </w:rPr>
+      </w:pPr>
+      <w:r>
+        <w:rPr>
+          <w:noProof/>
+          <w:sz w:val="24"/>
+          <w:szCs w:val="24"/>
+          <w14:ligatures w14:val="none"/>
+        </w:rPr>
+        <w:drawing>
+          <wp:inline distT="0" distB="0" distL="0" distR="0" wp14:anchorId="09A72ACD" wp14:editId="59B07975">
+            <wp:extent cx="4419600" cy="7857317"/>
+            <wp:effectExtent l="0" t="0" r="0" b="0"/>
+            <wp:docPr id="13" name="Imagem 13" descr="Gráfico, Gráfico de cascata&#10;&#10;Descrição gerada automaticamente"/>
+            <wp:cNvGraphicFramePr>
+              <a:graphicFrameLocks xmlns:a="http://schemas.openxmlformats.org/drawingml/2006/main" noChangeAspect="1"/>
+            </wp:cNvGraphicFramePr>
+            <a:graphic xmlns:a="http://schemas.openxmlformats.org/drawingml/2006/main">
+              <a:graphicData uri="http://schemas.openxmlformats.org/drawingml/2006/picture">
+                <pic:pic xmlns:pic="http://schemas.openxmlformats.org/drawingml/2006/picture">
+                  <pic:nvPicPr>
+                    <pic:cNvPr id="13" name="Imagem 13" descr="Gráfico, Gráfico de cascata&#10;&#10;Descrição gerada automaticamente"/>
+                    <pic:cNvPicPr/>
+                  </pic:nvPicPr>
+                  <pic:blipFill>
+                    <a:blip r:embed="rId21" cstate="print">
+                      <a:extLst>
+                        <a:ext uri="{28A0092B-C50C-407E-A947-70E740481C1C}">
+                          <a14:useLocalDpi xmlns:a14="http://schemas.microsoft.com/office/drawing/2010/main" val="0"/>
+                        </a:ext>
+                      </a:extLst>
+                    </a:blip>
+                    <a:stretch>
+                      <a:fillRect/>
+                    </a:stretch>
+                  </pic:blipFill>
+                  <pic:spPr>
+                    <a:xfrm>
+                      <a:off x="0" y="0"/>
+                      <a:ext cx="4428278" cy="7872745"/>
+                    </a:xfrm>
+                    <a:prstGeom prst="rect">
+                      <a:avLst/>
+                    </a:prstGeom>
+                  </pic:spPr>
+                </pic:pic>
+              </a:graphicData>
+            </a:graphic>
+          </wp:inline>
+        </w:drawing>
+      </w:r>
+    </w:p>
+    <w:p>
+      <w:pPr>
+        <w:rPr>
+          <w:sz w:val="24"/>
+          <w:szCs w:val="24"/>
+        </w:rPr>
+      </w:pPr>
+    </w:p>
+    <w:p>
+      <w:pPr>
+        <w:spacing w:after="0" w:line="252" w:lineRule="auto"/>
+        <w:ind w:right="130" w:firstLine="284"/>
         <w:jc w:val="both"/>
         <w:rPr>
-          <w:rFonts w:cstheme="minorHAnsi"/>
-          <w:sz w:val="24"/>
-          <w:szCs w:val="24"/>
-        </w:rPr>
-      </w:pPr>
-    </w:p>
-    <w:p>
-      <w:pPr>
-        <w:jc w:val="both"/>
-        <w:rPr>
-          <w:sz w:val="24"/>
-          <w:szCs w:val="24"/>
-        </w:rPr>
-      </w:pPr>
-    </w:p>
-    <w:p>
-      <w:pPr>
-        <w:jc w:val="both"/>
-        <w:rPr>
-          <w:sz w:val="24"/>
-          <w:szCs w:val="24"/>
-        </w:rPr>
-      </w:pPr>
+          <w:sz w:val="24"/>
+          <w:szCs w:val="24"/>
+        </w:rPr>
+      </w:pPr>
+      <w:r>
+        <w:rPr>
+          <w:sz w:val="24"/>
+          <w:szCs w:val="24"/>
+        </w:rPr>
+        <w:br w:type="page"/>
+      </w:r>
+    </w:p>
+    <w:p>
+      <w:pPr>
+        <w:pStyle w:val="Ttulo2"/>
+        <w:rPr>
+          <w:rFonts w:asciiTheme="minorHAnsi" w:hAnsiTheme="minorHAnsi" w:cstheme="minorHAnsi"/>
+          <w:b/>
+          <w:bCs/>
+          <w:sz w:val="32"/>
+          <w:szCs w:val="32"/>
+        </w:rPr>
+      </w:pPr>
+      <w:r>
+        <w:rPr>
+          <w:rFonts w:asciiTheme="minorHAnsi" w:hAnsiTheme="minorHAnsi" w:cstheme="minorHAnsi"/>
+          <w:b/>
+          <w:bCs/>
+          <w:sz w:val="32"/>
+          <w:szCs w:val="32"/>
+        </w:rPr>
+        <w:lastRenderedPageBreak/>
+        <w:t xml:space="preserve">Link </w:t>
+      </w:r>
+      <w:proofErr w:type="spellStart"/>
+      <w:r>
+        <w:rPr>
+          <w:rFonts w:asciiTheme="minorHAnsi" w:hAnsiTheme="minorHAnsi" w:cstheme="minorHAnsi"/>
+          <w:b/>
+          <w:bCs/>
+          <w:sz w:val="32"/>
+          <w:szCs w:val="32"/>
+        </w:rPr>
+        <w:t>Figma</w:t>
+      </w:r>
+      <w:proofErr w:type="spellEnd"/>
+      <w:r>
+        <w:rPr>
+          <w:rFonts w:asciiTheme="minorHAnsi" w:hAnsiTheme="minorHAnsi" w:cstheme="minorHAnsi"/>
+          <w:b/>
+          <w:bCs/>
+          <w:sz w:val="32"/>
+          <w:szCs w:val="32"/>
+        </w:rPr>
+        <w:t xml:space="preserve"> (Usuário e Administrador)</w:t>
+      </w:r>
+    </w:p>
+    <w:p>
+      <w:r>
+        <w:t xml:space="preserve">O projeto final sofreu algumas alterações em relação à </w:t>
+      </w:r>
+      <w:proofErr w:type="spellStart"/>
+      <w:r>
+        <w:t>protipagem</w:t>
+      </w:r>
+      <w:proofErr w:type="spellEnd"/>
+      <w:r>
+        <w:t xml:space="preserve">, e a maior delas foi as cores selecionadas para os botões. Essas mudanças foram essenciais para melhor usabilidade e acessibilidade do projeto, sendo testadas com a plataforma: </w:t>
+      </w:r>
+      <w:hyperlink r:id="rId22" w:history="1">
+        <w:r>
+          <w:rPr>
+            <w:rStyle w:val="Hyperlink"/>
+          </w:rPr>
+          <w:t>https://coolors.co/contrast-checker/112a46-acc8e5</w:t>
+        </w:r>
+      </w:hyperlink>
     </w:p>
     <w:p/>
     <w:p>
       <w:pPr>
-        <w:jc w:val="both"/>
-        <w:rPr>
-          <w:sz w:val="24"/>
-          <w:szCs w:val="24"/>
-        </w:rPr>
-      </w:pPr>
-    </w:p>
+        <w:pStyle w:val="Ttulo2"/>
+        <w:rPr>
+          <w:rFonts w:asciiTheme="minorHAnsi" w:hAnsiTheme="minorHAnsi" w:cstheme="minorHAnsi"/>
+          <w:b/>
+          <w:bCs/>
+          <w:sz w:val="32"/>
+          <w:szCs w:val="32"/>
+        </w:rPr>
+      </w:pPr>
+      <w:r>
+        <w:rPr>
+          <w:rFonts w:asciiTheme="minorHAnsi" w:hAnsiTheme="minorHAnsi" w:cstheme="minorHAnsi"/>
+          <w:b/>
+          <w:bCs/>
+          <w:sz w:val="32"/>
+          <w:szCs w:val="32"/>
+        </w:rPr>
+        <w:t xml:space="preserve">Link </w:t>
+      </w:r>
+      <w:proofErr w:type="spellStart"/>
+      <w:r>
+        <w:rPr>
+          <w:rFonts w:asciiTheme="minorHAnsi" w:hAnsiTheme="minorHAnsi" w:cstheme="minorHAnsi"/>
+          <w:b/>
+          <w:bCs/>
+          <w:sz w:val="32"/>
+          <w:szCs w:val="32"/>
+        </w:rPr>
+        <w:t>Github</w:t>
+      </w:r>
+      <w:proofErr w:type="spellEnd"/>
+      <w:r>
+        <w:rPr>
+          <w:rFonts w:asciiTheme="minorHAnsi" w:hAnsiTheme="minorHAnsi" w:cstheme="minorHAnsi"/>
+          <w:b/>
+          <w:bCs/>
+          <w:sz w:val="32"/>
+          <w:szCs w:val="32"/>
+        </w:rPr>
+        <w:t xml:space="preserve"> (Usuário e Administrador)</w:t>
+      </w:r>
+    </w:p>
+    <w:p/>
     <w:sectPr>
       <w:pgSz w:w="11906" w:h="16838"/>
       <w:pgMar w:top="1417" w:right="1701" w:bottom="1417" w:left="1701" w:header="708" w:footer="708" w:gutter="0"/>
@@ -4545,6 +6260,56 @@
     </w:sectPr>
   </w:body>
 </w:document>
+</file>
+
+<file path=word/endnotes.xml><?xml version="1.0" encoding="utf-8"?>
+<w:endnotes xmlns:wpc="http://schemas.microsoft.com/office/word/2010/wordprocessingCanvas" xmlns:cx="http://schemas.microsoft.com/office/drawing/2014/chartex" xmlns:cx1="http://schemas.microsoft.com/office/drawing/2015/9/8/chartex" xmlns:cx2="http://schemas.microsoft.com/office/drawing/2015/10/21/chartex" xmlns:cx3="http://schemas.microsoft.com/office/drawing/2016/5/9/chartex" xmlns:cx4="http://schemas.microsoft.com/office/drawing/2016/5/10/chartex" xmlns:cx5="http://schemas.microsoft.com/office/drawing/2016/5/11/chartex" xmlns:cx6="http://schemas.microsoft.com/office/drawing/2016/5/12/chartex" xmlns:cx7="http://schemas.microsoft.com/office/drawing/2016/5/13/chartex" xmlns:cx8="http://schemas.microsoft.com/office/drawing/2016/5/14/chartex" xmlns:mc="http://schemas.openxmlformats.org/markup-compatibility/2006" xmlns:aink="http://schemas.microsoft.com/office/drawing/2016/ink" xmlns:am3d="http://schemas.microsoft.com/office/drawing/2017/model3d" xmlns:o="urn:schemas-microsoft-com:office:office" xmlns:r="http://schemas.openxmlformats.org/officeDocument/2006/relationships" xmlns:m="http://schemas.openxmlformats.org/officeDocument/2006/math" xmlns:v="urn:schemas-microsoft-com:vml" xmlns:wp14="http://schemas.microsoft.com/office/word/2010/wordprocessingDrawing" xmlns:wp="http://schemas.openxmlformats.org/drawingml/2006/wordprocessingDrawing" xmlns:w10="urn:schemas-microsoft-com:office:word" xmlns:w="http://schemas.openxmlformats.org/wordprocessingml/2006/main" xmlns:w14="http://schemas.microsoft.com/office/word/2010/wordml" xmlns:w15="http://schemas.microsoft.com/office/word/2012/wordml" xmlns:w16cex="http://schemas.microsoft.com/office/word/2018/wordml/cex" xmlns:w16cid="http://schemas.microsoft.com/office/word/2016/wordml/cid" xmlns:w16="http://schemas.microsoft.com/office/word/2018/wordml" xmlns:w16sdtdh="http://schemas.microsoft.com/office/word/2020/wordml/sdtdatahash" xmlns:w16se="http://schemas.microsoft.com/office/word/2015/wordml/symex" xmlns:wpg="http://schemas.microsoft.com/office/word/2010/wordprocessingGroup" xmlns:wpi="http://schemas.microsoft.com/office/word/2010/wordprocessingInk" xmlns:wne="http://schemas.microsoft.com/office/word/2006/wordml" xmlns:wps="http://schemas.microsoft.com/office/word/2010/wordprocessingShape" mc:Ignorable="w14 w15 w16se w16cid w16 w16cex w16sdtdh wp14">
+  <w:endnote w:type="separator" w:id="-1">
+    <w:p>
+      <w:pPr>
+        <w:spacing w:after="0" w:line="240" w:lineRule="auto"/>
+      </w:pPr>
+      <w:r>
+        <w:separator/>
+      </w:r>
+    </w:p>
+  </w:endnote>
+  <w:endnote w:type="continuationSeparator" w:id="0">
+    <w:p>
+      <w:pPr>
+        <w:spacing w:after="0" w:line="240" w:lineRule="auto"/>
+      </w:pPr>
+      <w:r>
+        <w:continuationSeparator/>
+      </w:r>
+    </w:p>
+  </w:endnote>
+</w:endnotes>
+</file>
+
+<file path=word/footnotes.xml><?xml version="1.0" encoding="utf-8"?>
+<w:footnotes xmlns:wpc="http://schemas.microsoft.com/office/word/2010/wordprocessingCanvas" xmlns:cx="http://schemas.microsoft.com/office/drawing/2014/chartex" xmlns:cx1="http://schemas.microsoft.com/office/drawing/2015/9/8/chartex" xmlns:cx2="http://schemas.microsoft.com/office/drawing/2015/10/21/chartex" xmlns:cx3="http://schemas.microsoft.com/office/drawing/2016/5/9/chartex" xmlns:cx4="http://schemas.microsoft.com/office/drawing/2016/5/10/chartex" xmlns:cx5="http://schemas.microsoft.com/office/drawing/2016/5/11/chartex" xmlns:cx6="http://schemas.microsoft.com/office/drawing/2016/5/12/chartex" xmlns:cx7="http://schemas.microsoft.com/office/drawing/2016/5/13/chartex" xmlns:cx8="http://schemas.microsoft.com/office/drawing/2016/5/14/chartex" xmlns:mc="http://schemas.openxmlformats.org/markup-compatibility/2006" xmlns:aink="http://schemas.microsoft.com/office/drawing/2016/ink" xmlns:am3d="http://schemas.microsoft.com/office/drawing/2017/model3d" xmlns:o="urn:schemas-microsoft-com:office:office" xmlns:r="http://schemas.openxmlformats.org/officeDocument/2006/relationships" xmlns:m="http://schemas.openxmlformats.org/officeDocument/2006/math" xmlns:v="urn:schemas-microsoft-com:vml" xmlns:wp14="http://schemas.microsoft.com/office/word/2010/wordprocessingDrawing" xmlns:wp="http://schemas.openxmlformats.org/drawingml/2006/wordprocessingDrawing" xmlns:w10="urn:schemas-microsoft-com:office:word" xmlns:w="http://schemas.openxmlformats.org/wordprocessingml/2006/main" xmlns:w14="http://schemas.microsoft.com/office/word/2010/wordml" xmlns:w15="http://schemas.microsoft.com/office/word/2012/wordml" xmlns:w16cex="http://schemas.microsoft.com/office/word/2018/wordml/cex" xmlns:w16cid="http://schemas.microsoft.com/office/word/2016/wordml/cid" xmlns:w16="http://schemas.microsoft.com/office/word/2018/wordml" xmlns:w16sdtdh="http://schemas.microsoft.com/office/word/2020/wordml/sdtdatahash" xmlns:w16se="http://schemas.microsoft.com/office/word/2015/wordml/symex" xmlns:wpg="http://schemas.microsoft.com/office/word/2010/wordprocessingGroup" xmlns:wpi="http://schemas.microsoft.com/office/word/2010/wordprocessingInk" xmlns:wne="http://schemas.microsoft.com/office/word/2006/wordml" xmlns:wps="http://schemas.microsoft.com/office/word/2010/wordprocessingShape" mc:Ignorable="w14 w15 w16se w16cid w16 w16cex w16sdtdh wp14">
+  <w:footnote w:type="separator" w:id="-1">
+    <w:p>
+      <w:pPr>
+        <w:spacing w:after="0" w:line="240" w:lineRule="auto"/>
+      </w:pPr>
+      <w:r>
+        <w:separator/>
+      </w:r>
+    </w:p>
+  </w:footnote>
+  <w:footnote w:type="continuationSeparator" w:id="0">
+    <w:p>
+      <w:pPr>
+        <w:spacing w:after="0" w:line="240" w:lineRule="auto"/>
+      </w:pPr>
+      <w:r>
+        <w:continuationSeparator/>
+      </w:r>
+    </w:p>
+  </w:footnote>
+</w:footnotes>
 </file>
 
 <file path=word/numbering.xml><?xml version="1.0" encoding="utf-8"?>
@@ -4775,11 +6540,332 @@
       </w:pPr>
     </w:lvl>
   </w:abstractNum>
+  <w:abstractNum w:abstractNumId="2" w15:restartNumberingAfterBreak="0">
+    <w:nsid w:val="32A06387"/>
+    <w:multiLevelType w:val="hybridMultilevel"/>
+    <w:tmpl w:val="F9527A04"/>
+    <w:lvl w:ilvl="0" w:tplc="04160001">
+      <w:start w:val="1"/>
+      <w:numFmt w:val="bullet"/>
+      <w:lvlText w:val=""/>
+      <w:lvlJc w:val="left"/>
+      <w:pPr>
+        <w:ind w:left="720" w:hanging="360"/>
+      </w:pPr>
+      <w:rPr>
+        <w:rFonts w:ascii="Symbol" w:hAnsi="Symbol" w:hint="default"/>
+      </w:rPr>
+    </w:lvl>
+    <w:lvl w:ilvl="1" w:tplc="04160003" w:tentative="1">
+      <w:start w:val="1"/>
+      <w:numFmt w:val="bullet"/>
+      <w:lvlText w:val="o"/>
+      <w:lvlJc w:val="left"/>
+      <w:pPr>
+        <w:ind w:left="1440" w:hanging="360"/>
+      </w:pPr>
+      <w:rPr>
+        <w:rFonts w:ascii="Courier New" w:hAnsi="Courier New" w:cs="Courier New" w:hint="default"/>
+      </w:rPr>
+    </w:lvl>
+    <w:lvl w:ilvl="2" w:tplc="04160005" w:tentative="1">
+      <w:start w:val="1"/>
+      <w:numFmt w:val="bullet"/>
+      <w:lvlText w:val=""/>
+      <w:lvlJc w:val="left"/>
+      <w:pPr>
+        <w:ind w:left="2160" w:hanging="360"/>
+      </w:pPr>
+      <w:rPr>
+        <w:rFonts w:ascii="Wingdings" w:hAnsi="Wingdings" w:hint="default"/>
+      </w:rPr>
+    </w:lvl>
+    <w:lvl w:ilvl="3" w:tplc="04160001" w:tentative="1">
+      <w:start w:val="1"/>
+      <w:numFmt w:val="bullet"/>
+      <w:lvlText w:val=""/>
+      <w:lvlJc w:val="left"/>
+      <w:pPr>
+        <w:ind w:left="2880" w:hanging="360"/>
+      </w:pPr>
+      <w:rPr>
+        <w:rFonts w:ascii="Symbol" w:hAnsi="Symbol" w:hint="default"/>
+      </w:rPr>
+    </w:lvl>
+    <w:lvl w:ilvl="4" w:tplc="04160003" w:tentative="1">
+      <w:start w:val="1"/>
+      <w:numFmt w:val="bullet"/>
+      <w:lvlText w:val="o"/>
+      <w:lvlJc w:val="left"/>
+      <w:pPr>
+        <w:ind w:left="3600" w:hanging="360"/>
+      </w:pPr>
+      <w:rPr>
+        <w:rFonts w:ascii="Courier New" w:hAnsi="Courier New" w:cs="Courier New" w:hint="default"/>
+      </w:rPr>
+    </w:lvl>
+    <w:lvl w:ilvl="5" w:tplc="04160005" w:tentative="1">
+      <w:start w:val="1"/>
+      <w:numFmt w:val="bullet"/>
+      <w:lvlText w:val=""/>
+      <w:lvlJc w:val="left"/>
+      <w:pPr>
+        <w:ind w:left="4320" w:hanging="360"/>
+      </w:pPr>
+      <w:rPr>
+        <w:rFonts w:ascii="Wingdings" w:hAnsi="Wingdings" w:hint="default"/>
+      </w:rPr>
+    </w:lvl>
+    <w:lvl w:ilvl="6" w:tplc="04160001" w:tentative="1">
+      <w:start w:val="1"/>
+      <w:numFmt w:val="bullet"/>
+      <w:lvlText w:val=""/>
+      <w:lvlJc w:val="left"/>
+      <w:pPr>
+        <w:ind w:left="5040" w:hanging="360"/>
+      </w:pPr>
+      <w:rPr>
+        <w:rFonts w:ascii="Symbol" w:hAnsi="Symbol" w:hint="default"/>
+      </w:rPr>
+    </w:lvl>
+    <w:lvl w:ilvl="7" w:tplc="04160003" w:tentative="1">
+      <w:start w:val="1"/>
+      <w:numFmt w:val="bullet"/>
+      <w:lvlText w:val="o"/>
+      <w:lvlJc w:val="left"/>
+      <w:pPr>
+        <w:ind w:left="5760" w:hanging="360"/>
+      </w:pPr>
+      <w:rPr>
+        <w:rFonts w:ascii="Courier New" w:hAnsi="Courier New" w:cs="Courier New" w:hint="default"/>
+      </w:rPr>
+    </w:lvl>
+    <w:lvl w:ilvl="8" w:tplc="04160005" w:tentative="1">
+      <w:start w:val="1"/>
+      <w:numFmt w:val="bullet"/>
+      <w:lvlText w:val=""/>
+      <w:lvlJc w:val="left"/>
+      <w:pPr>
+        <w:ind w:left="6480" w:hanging="360"/>
+      </w:pPr>
+      <w:rPr>
+        <w:rFonts w:ascii="Wingdings" w:hAnsi="Wingdings" w:hint="default"/>
+      </w:rPr>
+    </w:lvl>
+  </w:abstractNum>
+  <w:abstractNum w:abstractNumId="3" w15:restartNumberingAfterBreak="0">
+    <w:nsid w:val="3F031FF5"/>
+    <w:multiLevelType w:val="hybridMultilevel"/>
+    <w:tmpl w:val="B59CC568"/>
+    <w:lvl w:ilvl="0" w:tplc="04160001">
+      <w:start w:val="1"/>
+      <w:numFmt w:val="bullet"/>
+      <w:lvlText w:val=""/>
+      <w:lvlJc w:val="left"/>
+      <w:pPr>
+        <w:ind w:left="720" w:hanging="360"/>
+      </w:pPr>
+      <w:rPr>
+        <w:rFonts w:ascii="Symbol" w:hAnsi="Symbol" w:hint="default"/>
+      </w:rPr>
+    </w:lvl>
+    <w:lvl w:ilvl="1" w:tplc="04160003">
+      <w:start w:val="1"/>
+      <w:numFmt w:val="bullet"/>
+      <w:lvlText w:val="o"/>
+      <w:lvlJc w:val="left"/>
+      <w:pPr>
+        <w:ind w:left="1440" w:hanging="360"/>
+      </w:pPr>
+      <w:rPr>
+        <w:rFonts w:ascii="Courier New" w:hAnsi="Courier New" w:cs="Courier New" w:hint="default"/>
+      </w:rPr>
+    </w:lvl>
+    <w:lvl w:ilvl="2" w:tplc="04160005" w:tentative="1">
+      <w:start w:val="1"/>
+      <w:numFmt w:val="bullet"/>
+      <w:lvlText w:val=""/>
+      <w:lvlJc w:val="left"/>
+      <w:pPr>
+        <w:ind w:left="2160" w:hanging="360"/>
+      </w:pPr>
+      <w:rPr>
+        <w:rFonts w:ascii="Wingdings" w:hAnsi="Wingdings" w:hint="default"/>
+      </w:rPr>
+    </w:lvl>
+    <w:lvl w:ilvl="3" w:tplc="04160001" w:tentative="1">
+      <w:start w:val="1"/>
+      <w:numFmt w:val="bullet"/>
+      <w:lvlText w:val=""/>
+      <w:lvlJc w:val="left"/>
+      <w:pPr>
+        <w:ind w:left="2880" w:hanging="360"/>
+      </w:pPr>
+      <w:rPr>
+        <w:rFonts w:ascii="Symbol" w:hAnsi="Symbol" w:hint="default"/>
+      </w:rPr>
+    </w:lvl>
+    <w:lvl w:ilvl="4" w:tplc="04160003" w:tentative="1">
+      <w:start w:val="1"/>
+      <w:numFmt w:val="bullet"/>
+      <w:lvlText w:val="o"/>
+      <w:lvlJc w:val="left"/>
+      <w:pPr>
+        <w:ind w:left="3600" w:hanging="360"/>
+      </w:pPr>
+      <w:rPr>
+        <w:rFonts w:ascii="Courier New" w:hAnsi="Courier New" w:cs="Courier New" w:hint="default"/>
+      </w:rPr>
+    </w:lvl>
+    <w:lvl w:ilvl="5" w:tplc="04160005" w:tentative="1">
+      <w:start w:val="1"/>
+      <w:numFmt w:val="bullet"/>
+      <w:lvlText w:val=""/>
+      <w:lvlJc w:val="left"/>
+      <w:pPr>
+        <w:ind w:left="4320" w:hanging="360"/>
+      </w:pPr>
+      <w:rPr>
+        <w:rFonts w:ascii="Wingdings" w:hAnsi="Wingdings" w:hint="default"/>
+      </w:rPr>
+    </w:lvl>
+    <w:lvl w:ilvl="6" w:tplc="04160001" w:tentative="1">
+      <w:start w:val="1"/>
+      <w:numFmt w:val="bullet"/>
+      <w:lvlText w:val=""/>
+      <w:lvlJc w:val="left"/>
+      <w:pPr>
+        <w:ind w:left="5040" w:hanging="360"/>
+      </w:pPr>
+      <w:rPr>
+        <w:rFonts w:ascii="Symbol" w:hAnsi="Symbol" w:hint="default"/>
+      </w:rPr>
+    </w:lvl>
+    <w:lvl w:ilvl="7" w:tplc="04160003" w:tentative="1">
+      <w:start w:val="1"/>
+      <w:numFmt w:val="bullet"/>
+      <w:lvlText w:val="o"/>
+      <w:lvlJc w:val="left"/>
+      <w:pPr>
+        <w:ind w:left="5760" w:hanging="360"/>
+      </w:pPr>
+      <w:rPr>
+        <w:rFonts w:ascii="Courier New" w:hAnsi="Courier New" w:cs="Courier New" w:hint="default"/>
+      </w:rPr>
+    </w:lvl>
+    <w:lvl w:ilvl="8" w:tplc="04160005" w:tentative="1">
+      <w:start w:val="1"/>
+      <w:numFmt w:val="bullet"/>
+      <w:lvlText w:val=""/>
+      <w:lvlJc w:val="left"/>
+      <w:pPr>
+        <w:ind w:left="6480" w:hanging="360"/>
+      </w:pPr>
+      <w:rPr>
+        <w:rFonts w:ascii="Wingdings" w:hAnsi="Wingdings" w:hint="default"/>
+      </w:rPr>
+    </w:lvl>
+  </w:abstractNum>
+  <w:abstractNum w:abstractNumId="4" w15:restartNumberingAfterBreak="0">
+    <w:nsid w:val="73153FB6"/>
+    <w:multiLevelType w:val="hybridMultilevel"/>
+    <w:tmpl w:val="D6A4E1CC"/>
+    <w:lvl w:ilvl="0" w:tplc="0416000F">
+      <w:start w:val="1"/>
+      <w:numFmt w:val="decimal"/>
+      <w:lvlText w:val="%1."/>
+      <w:lvlJc w:val="left"/>
+      <w:pPr>
+        <w:ind w:left="1429" w:hanging="360"/>
+      </w:pPr>
+    </w:lvl>
+    <w:lvl w:ilvl="1" w:tplc="04160019" w:tentative="1">
+      <w:start w:val="1"/>
+      <w:numFmt w:val="lowerLetter"/>
+      <w:lvlText w:val="%2."/>
+      <w:lvlJc w:val="left"/>
+      <w:pPr>
+        <w:ind w:left="2149" w:hanging="360"/>
+      </w:pPr>
+    </w:lvl>
+    <w:lvl w:ilvl="2" w:tplc="0416001B" w:tentative="1">
+      <w:start w:val="1"/>
+      <w:numFmt w:val="lowerRoman"/>
+      <w:lvlText w:val="%3."/>
+      <w:lvlJc w:val="right"/>
+      <w:pPr>
+        <w:ind w:left="2869" w:hanging="180"/>
+      </w:pPr>
+    </w:lvl>
+    <w:lvl w:ilvl="3" w:tplc="0416000F" w:tentative="1">
+      <w:start w:val="1"/>
+      <w:numFmt w:val="decimal"/>
+      <w:lvlText w:val="%4."/>
+      <w:lvlJc w:val="left"/>
+      <w:pPr>
+        <w:ind w:left="3589" w:hanging="360"/>
+      </w:pPr>
+    </w:lvl>
+    <w:lvl w:ilvl="4" w:tplc="04160019" w:tentative="1">
+      <w:start w:val="1"/>
+      <w:numFmt w:val="lowerLetter"/>
+      <w:lvlText w:val="%5."/>
+      <w:lvlJc w:val="left"/>
+      <w:pPr>
+        <w:ind w:left="4309" w:hanging="360"/>
+      </w:pPr>
+    </w:lvl>
+    <w:lvl w:ilvl="5" w:tplc="0416001B" w:tentative="1">
+      <w:start w:val="1"/>
+      <w:numFmt w:val="lowerRoman"/>
+      <w:lvlText w:val="%6."/>
+      <w:lvlJc w:val="right"/>
+      <w:pPr>
+        <w:ind w:left="5029" w:hanging="180"/>
+      </w:pPr>
+    </w:lvl>
+    <w:lvl w:ilvl="6" w:tplc="0416000F" w:tentative="1">
+      <w:start w:val="1"/>
+      <w:numFmt w:val="decimal"/>
+      <w:lvlText w:val="%7."/>
+      <w:lvlJc w:val="left"/>
+      <w:pPr>
+        <w:ind w:left="5749" w:hanging="360"/>
+      </w:pPr>
+    </w:lvl>
+    <w:lvl w:ilvl="7" w:tplc="04160019" w:tentative="1">
+      <w:start w:val="1"/>
+      <w:numFmt w:val="lowerLetter"/>
+      <w:lvlText w:val="%8."/>
+      <w:lvlJc w:val="left"/>
+      <w:pPr>
+        <w:ind w:left="6469" w:hanging="360"/>
+      </w:pPr>
+    </w:lvl>
+    <w:lvl w:ilvl="8" w:tplc="0416001B" w:tentative="1">
+      <w:start w:val="1"/>
+      <w:numFmt w:val="lowerRoman"/>
+      <w:lvlText w:val="%9."/>
+      <w:lvlJc w:val="right"/>
+      <w:pPr>
+        <w:ind w:left="7189" w:hanging="180"/>
+      </w:pPr>
+    </w:lvl>
+  </w:abstractNum>
   <w:num w:numId="1">
     <w:abstractNumId w:val="0"/>
   </w:num>
   <w:num w:numId="2">
     <w:abstractNumId w:val="1"/>
+  </w:num>
+  <w:num w:numId="3">
+    <w:abstractNumId w:val="3"/>
+  </w:num>
+  <w:num w:numId="4">
+    <w:abstractNumId w:val="2"/>
+  </w:num>
+  <w:num w:numId="5">
+    <w:abstractNumId w:val="4"/>
   </w:num>
 </w:numbering>
 </file>
@@ -5201,7 +7287,6 @@
     <w:next w:val="Normal"/>
     <w:link w:val="Ttulo2Char"/>
     <w:uiPriority w:val="9"/>
-    <w:semiHidden/>
     <w:unhideWhenUsed/>
     <w:qFormat/>
     <w:rsid w:val="00E2211A"/>
@@ -5272,7 +7357,6 @@
     <w:basedOn w:val="Fontepargpadro"/>
     <w:link w:val="Ttulo2"/>
     <w:uiPriority w:val="9"/>
-    <w:semiHidden/>
     <w:rsid w:val="00E2211A"/>
     <w:rPr>
       <w:rFonts w:asciiTheme="majorHAnsi" w:eastAsiaTheme="majorEastAsia" w:hAnsiTheme="majorHAnsi" w:cstheme="majorBidi"/>
@@ -5288,7 +7372,6 @@
     <w:basedOn w:val="Normal"/>
     <w:link w:val="CabealhoChar"/>
     <w:uiPriority w:val="99"/>
-    <w:semiHidden/>
     <w:unhideWhenUsed/>
     <w:rsid w:val="00E2211A"/>
     <w:pPr>
@@ -5304,7 +7387,6 @@
     <w:basedOn w:val="Fontepargpadro"/>
     <w:link w:val="Cabealho"/>
     <w:uiPriority w:val="99"/>
-    <w:semiHidden/>
     <w:rsid w:val="00E2211A"/>
     <w:rPr>
       <w:kern w:val="2"/>
@@ -5390,6 +7472,79 @@
     <w:rPr>
       <w:i/>
       <w:iCs/>
+    </w:rPr>
+  </w:style>
+  <w:style w:type="character" w:styleId="CdigoHTML">
+    <w:name w:val="HTML Code"/>
+    <w:basedOn w:val="Fontepargpadro"/>
+    <w:uiPriority w:val="99"/>
+    <w:semiHidden/>
+    <w:unhideWhenUsed/>
+    <w:rsid w:val="009171C1"/>
+    <w:rPr>
+      <w:rFonts w:ascii="Courier New" w:eastAsia="Times New Roman" w:hAnsi="Courier New" w:cs="Courier New"/>
+      <w:sz w:val="20"/>
+      <w:szCs w:val="20"/>
+    </w:rPr>
+  </w:style>
+  <w:style w:type="paragraph" w:styleId="PargrafodaLista">
+    <w:name w:val="List Paragraph"/>
+    <w:basedOn w:val="Normal"/>
+    <w:uiPriority w:val="34"/>
+    <w:qFormat/>
+    <w:rsid w:val="000531D7"/>
+    <w:pPr>
+      <w:ind w:left="720"/>
+      <w:contextualSpacing/>
+    </w:pPr>
+  </w:style>
+  <w:style w:type="paragraph" w:styleId="Rodap">
+    <w:name w:val="footer"/>
+    <w:basedOn w:val="Normal"/>
+    <w:link w:val="RodapChar"/>
+    <w:uiPriority w:val="99"/>
+    <w:unhideWhenUsed/>
+    <w:rsid w:val="00940EAE"/>
+    <w:pPr>
+      <w:tabs>
+        <w:tab w:val="center" w:pos="4252"/>
+        <w:tab w:val="right" w:pos="8504"/>
+      </w:tabs>
+      <w:spacing w:after="0" w:line="240" w:lineRule="auto"/>
+    </w:pPr>
+  </w:style>
+  <w:style w:type="character" w:customStyle="1" w:styleId="RodapChar">
+    <w:name w:val="Rodapé Char"/>
+    <w:basedOn w:val="Fontepargpadro"/>
+    <w:link w:val="Rodap"/>
+    <w:uiPriority w:val="99"/>
+    <w:rsid w:val="00940EAE"/>
+    <w:rPr>
+      <w:kern w:val="2"/>
+      <w14:ligatures w14:val="standardContextual"/>
+    </w:rPr>
+  </w:style>
+  <w:style w:type="character" w:styleId="Hyperlink">
+    <w:name w:val="Hyperlink"/>
+    <w:basedOn w:val="Fontepargpadro"/>
+    <w:uiPriority w:val="99"/>
+    <w:unhideWhenUsed/>
+    <w:rsid w:val="000E6A45"/>
+    <w:rPr>
+      <w:color w:val="0563C1" w:themeColor="hyperlink"/>
+      <w:u w:val="single"/>
+    </w:rPr>
+  </w:style>
+  <w:style w:type="character" w:styleId="MenoPendente">
+    <w:name w:val="Unresolved Mention"/>
+    <w:basedOn w:val="Fontepargpadro"/>
+    <w:uiPriority w:val="99"/>
+    <w:semiHidden/>
+    <w:unhideWhenUsed/>
+    <w:rsid w:val="000E6A45"/>
+    <w:rPr>
+      <w:color w:val="605E5C"/>
+      <w:shd w:val="clear" w:color="auto" w:fill="E1DFDD"/>
     </w:rPr>
   </w:style>
 </w:styles>

</xml_diff>